<commit_message>
add image of self
</commit_message>
<xml_diff>
--- a/Info.docx
+++ b/Info.docx
@@ -69,7 +69,7 @@
       </w:r>
       <w:r>
         <w:rPr/>
-        <w:t>showcasing</w:t>
+        <w:t>displaying</w:t>
       </w:r>
       <w:r>
         <w:rPr/>
@@ -102,7 +102,7 @@
     <w:p>
       <w:r>
         <w:rPr/>
-        <w:t>Conrast</w:t>
+        <w:t>Contrast</w:t>
       </w:r>
     </w:p>
     <w:p>
@@ -112,7 +112,7 @@
       </w:r>
       <w:r>
         <w:rPr/>
-        <w:t>i</w:t>
+        <w:t>I</w:t>
       </w:r>
       <w:r>
         <w:rPr/>
@@ -120,7 +120,7 @@
       </w:r>
       <w:r>
         <w:rPr/>
-        <w:t>deviding</w:t>
+        <w:t>dividing</w:t>
       </w:r>
       <w:r>
         <w:rPr/>
@@ -128,7 +128,7 @@
       </w:r>
       <w:r>
         <w:rPr/>
-        <w:t>side</w:t>
+        <w:t>sides,</w:t>
       </w:r>
       <w:r>
         <w:rPr/>
@@ -136,7 +136,7 @@
       </w:r>
       <w:r>
         <w:rPr/>
-        <w:t>i</w:t>
+        <w:t>I</w:t>
       </w:r>
       <w:r>
         <w:rPr/>
@@ -144,11 +144,19 @@
       </w:r>
       <w:r>
         <w:rPr/>
-        <w:t xml:space="preserve">as a template to devide a line for both sides, </w:t>
-      </w:r>
-      <w:r>
-        <w:rPr/>
-        <w:t>i</w:t>
+        <w:t xml:space="preserve">as a template to </w:t>
+      </w:r>
+      <w:r>
+        <w:rPr/>
+        <w:t>divide</w:t>
+      </w:r>
+      <w:r>
+        <w:rPr/>
+        <w:t xml:space="preserve"> a line for both sides, </w:t>
+      </w:r>
+      <w:r>
+        <w:rPr/>
+        <w:t>I</w:t>
       </w:r>
       <w:r>
         <w:rPr/>
@@ -160,7 +168,7 @@
       </w:r>
       <w:r>
         <w:rPr/>
-        <w:t>circluar</w:t>
+        <w:t>circular</w:t>
       </w:r>
       <w:r>
         <w:rPr/>
@@ -168,7 +176,7 @@
       </w:r>
       <w:r>
         <w:rPr/>
-        <w:t>brake</w:t>
+        <w:t>break</w:t>
       </w:r>
       <w:r>
         <w:rPr/>
@@ -180,7 +188,7 @@
       </w:r>
       <w:r>
         <w:rPr/>
-        <w:t>i</w:t>
+        <w:t>I</w:t>
       </w:r>
       <w:r>
         <w:rPr/>
@@ -188,7 +196,7 @@
       </w:r>
       <w:r>
         <w:rPr/>
-        <w:t>a</w:t>
+        <w:t>an</w:t>
       </w:r>
       <w:r>
         <w:rPr/>
@@ -200,7 +208,7 @@
       </w:r>
       <w:r>
         <w:rPr/>
-        <w:t>a cross</w:t>
+        <w:t>across</w:t>
       </w:r>
       <w:r>
         <w:rPr/>
@@ -208,7 +216,7 @@
       </w:r>
       <w:r>
         <w:rPr/>
-        <w:t>wherease</w:t>
+        <w:t>whereases</w:t>
       </w:r>
       <w:r>
         <w:rPr/>
@@ -216,7 +224,7 @@
       </w:r>
       <w:r>
         <w:rPr/>
-        <w:t>i</w:t>
+        <w:t>I</w:t>
       </w:r>
       <w:r>
         <w:rPr/>
@@ -228,7 +236,7 @@
       </w:r>
       <w:r>
         <w:rPr/>
-        <w:t>colour</w:t>
+        <w:t>color</w:t>
       </w:r>
       <w:r>
         <w:rPr/>
@@ -236,7 +244,7 @@
       </w:r>
       <w:r>
         <w:rPr/>
-        <w:t>ontop</w:t>
+        <w:t>on top</w:t>
       </w:r>
       <w:r>
         <w:rPr/>
@@ -258,19 +266,31 @@
       </w:r>
       <w:r>
         <w:rPr/>
-        <w:t>layed</w:t>
-      </w:r>
-      <w:r>
-        <w:rPr/>
-        <w:t xml:space="preserve"> out the text to </w:t>
-      </w:r>
-      <w:r>
-        <w:rPr/>
-        <w:t>bee</w:t>
-      </w:r>
-      <w:r>
-        <w:rPr/>
-        <w:t xml:space="preserve"> seen very clearly as having the title in bold writting at the top of the poster will </w:t>
+        <w:t>laid</w:t>
+      </w:r>
+      <w:r>
+        <w:rPr/>
+        <w:t xml:space="preserve"> </w:t>
+      </w:r>
+      <w:r>
+        <w:rPr/>
+        <w:t xml:space="preserve">out the text to </w:t>
+      </w:r>
+      <w:r>
+        <w:rPr/>
+        <w:t>be</w:t>
+      </w:r>
+      <w:r>
+        <w:rPr/>
+        <w:t xml:space="preserve"> seen very clearly as having the title in bold </w:t>
+      </w:r>
+      <w:r>
+        <w:rPr/>
+        <w:t>writing</w:t>
+      </w:r>
+      <w:r>
+        <w:rPr/>
+        <w:t xml:space="preserve"> at the top of the poster will </w:t>
       </w:r>
       <w:r>
         <w:rPr/>
@@ -278,7 +298,7 @@
       </w:r>
       <w:r>
         <w:rPr/>
-        <w:t>esaily</w:t>
+        <w:t>easily</w:t>
       </w:r>
       <w:r>
         <w:rPr/>
@@ -290,11 +310,7 @@
       </w:r>
       <w:r>
         <w:rPr/>
-        <w:t>c</w:t>
-      </w:r>
-      <w:r>
-        <w:rPr/>
-        <w:t>entre</w:t>
+        <w:t>center</w:t>
       </w:r>
       <w:r>
         <w:rPr/>
@@ -306,7 +322,7 @@
       </w:r>
       <w:r>
         <w:rPr/>
-        <w:t>your</w:t>
+        <w:t>you're</w:t>
       </w:r>
       <w:r>
         <w:rPr/>
@@ -328,7 +344,7 @@
       </w:r>
       <w:r>
         <w:rPr/>
-        <w:t>haad</w:t>
+        <w:t>had</w:t>
       </w:r>
       <w:r>
         <w:rPr/>
@@ -344,7 +360,7 @@
       </w:r>
       <w:r>
         <w:rPr/>
-        <w:t>its</w:t>
+        <w:t>it's</w:t>
       </w:r>
       <w:r>
         <w:rPr/>
@@ -364,7 +380,7 @@
       </w:r>
       <w:r>
         <w:rPr/>
-        <w:t>doesnt</w:t>
+        <w:t>doesn't</w:t>
       </w:r>
       <w:r>
         <w:rPr/>
@@ -372,7 +388,7 @@
       </w:r>
       <w:r>
         <w:rPr/>
-        <w:t>its</w:t>
+        <w:t>it's</w:t>
       </w:r>
       <w:r>
         <w:rPr/>
@@ -384,7 +400,7 @@
       </w:r>
       <w:r>
         <w:rPr/>
-        <w:t>its</w:t>
+        <w:t>it's</w:t>
       </w:r>
       <w:r>
         <w:rPr/>
@@ -401,11 +417,19 @@
     <w:p>
       <w:r>
         <w:rPr/>
-        <w:t xml:space="preserve">My design for this poster is very chaotic but still easy to read consider </w:t>
-      </w:r>
-      <w:r>
-        <w:rPr/>
-        <w:t>through out</w:t>
+        <w:t xml:space="preserve">My design for this poster is very chaotic but still easy to read </w:t>
+      </w:r>
+      <w:r>
+        <w:rPr/>
+        <w:t>considering</w:t>
+      </w:r>
+      <w:r>
+        <w:rPr/>
+        <w:t xml:space="preserve"> </w:t>
+      </w:r>
+      <w:r>
+        <w:rPr/>
+        <w:t>throughout</w:t>
       </w:r>
       <w:r>
         <w:rPr/>
@@ -413,7 +437,7 @@
       </w:r>
       <w:r>
         <w:rPr/>
-        <w:t>poster</w:t>
+        <w:t>posters</w:t>
       </w:r>
       <w:r>
         <w:rPr/>
@@ -421,7 +445,7 @@
       </w:r>
       <w:r>
         <w:rPr/>
-        <w:t>i</w:t>
+        <w:t>I</w:t>
       </w:r>
       <w:r>
         <w:rPr/>
@@ -429,7 +453,7 @@
       </w:r>
       <w:r>
         <w:rPr/>
-        <w:t>colour</w:t>
+        <w:t>color</w:t>
       </w:r>
       <w:r>
         <w:rPr/>
@@ -437,7 +461,7 @@
       </w:r>
       <w:r>
         <w:rPr/>
-        <w:t>palet</w:t>
+        <w:t>pallet</w:t>
       </w:r>
       <w:r>
         <w:rPr/>
@@ -449,7 +473,7 @@
       </w:r>
       <w:r>
         <w:rPr/>
-        <w:t>isnt</w:t>
+        <w:t>isn't</w:t>
       </w:r>
       <w:r>
         <w:rPr/>
@@ -457,7 +481,7 @@
       </w:r>
       <w:r>
         <w:rPr/>
-        <w:t>wherease</w:t>
+        <w:t>whereases</w:t>
       </w:r>
       <w:r>
         <w:rPr/>
@@ -465,7 +489,7 @@
       </w:r>
       <w:r>
         <w:rPr/>
-        <w:t>specifcally</w:t>
+        <w:t>specifically</w:t>
       </w:r>
       <w:r>
         <w:rPr/>
@@ -487,7 +511,15 @@
     <w:p>
       <w:r>
         <w:rPr/>
-        <w:t xml:space="preserve">The information for this poster is tidly placed all together at the bottom left as the </w:t>
+        <w:t xml:space="preserve">The information for this poster is </w:t>
+      </w:r>
+      <w:r>
+        <w:rPr/>
+        <w:t>tidily</w:t>
+      </w:r>
+      <w:r>
+        <w:rPr/>
+        <w:t xml:space="preserve"> placed all together at the bottom left as the </w:t>
       </w:r>
       <w:r>
         <w:rPr/>
@@ -499,7 +531,7 @@
       </w:r>
       <w:r>
         <w:rPr/>
-        <w:t>going</w:t>
+        <w:t>going on</w:t>
       </w:r>
       <w:r>
         <w:rPr/>
@@ -511,7 +543,7 @@
       </w:r>
       <w:r>
         <w:rPr/>
-        <w:t>viwer</w:t>
+        <w:t>viewer</w:t>
       </w:r>
       <w:r>
         <w:rPr/>
@@ -527,7 +559,7 @@
       </w:r>
       <w:r>
         <w:rPr/>
-        <w:t>capture</w:t>
+        <w:t>captures</w:t>
       </w:r>
       <w:r>
         <w:rPr/>
@@ -552,15 +584,19 @@
       </w:r>
       <w:r>
         <w:rPr/>
-        <w:t>i</w:t>
-      </w:r>
-      <w:r>
-        <w:rPr/>
-        <w:t xml:space="preserve"> think it best </w:t>
-      </w:r>
-      <w:r>
-        <w:rPr/>
-        <w:t>reprsents</w:t>
+        <w:t>I</w:t>
+      </w:r>
+      <w:r>
+        <w:rPr/>
+        <w:t xml:space="preserve"> think it</w:t>
+      </w:r>
+      <w:r>
+        <w:rPr/>
+        <w:t xml:space="preserve"> best </w:t>
+      </w:r>
+      <w:r>
+        <w:rPr/>
+        <w:t>represents</w:t>
       </w:r>
       <w:r>
         <w:rPr/>
@@ -568,11 +604,15 @@
       </w:r>
       <w:r>
         <w:rPr/>
-        <w:t xml:space="preserve">ion of a film strip but showing the different </w:t>
-      </w:r>
-      <w:r>
-        <w:rPr/>
-        <w:t>type</w:t>
+        <w:t xml:space="preserve">ion of a film strip but showing the </w:t>
+      </w:r>
+      <w:r>
+        <w:rPr/>
+        <w:t xml:space="preserve">different </w:t>
+      </w:r>
+      <w:r>
+        <w:rPr/>
+        <w:t>types</w:t>
       </w:r>
       <w:r>
         <w:rPr/>
@@ -580,7 +620,7 @@
       </w:r>
       <w:r>
         <w:rPr/>
-        <w:t>Is</w:t>
+        <w:t>It</w:t>
       </w:r>
       <w:r>
         <w:rPr/>
@@ -588,15 +628,23 @@
       </w:r>
       <w:r>
         <w:rPr/>
-        <w:t>ha</w:t>
-      </w:r>
-      <w:r>
-        <w:rPr/>
-        <w:t xml:space="preserve"> a lot of blank space which </w:t>
-      </w:r>
-      <w:r>
-        <w:rPr/>
-        <w:t>i</w:t>
+        <w:t>had</w:t>
+      </w:r>
+      <w:r>
+        <w:rPr/>
+        <w:t xml:space="preserve"> a lot of blank </w:t>
+      </w:r>
+      <w:r>
+        <w:rPr/>
+        <w:t>space,</w:t>
+      </w:r>
+      <w:r>
+        <w:rPr/>
+        <w:t xml:space="preserve"> which </w:t>
+      </w:r>
+      <w:r>
+        <w:rPr/>
+        <w:t>I</w:t>
       </w:r>
       <w:r>
         <w:rPr/>
@@ -608,7 +656,7 @@
       </w:r>
       <w:r>
         <w:rPr/>
-        <w:t>out</w:t>
+        <w:t>out,</w:t>
       </w:r>
       <w:r>
         <w:rPr/>
@@ -626,11 +674,15 @@
       </w:r>
       <w:r>
         <w:rPr/>
-        <w:t>i</w:t>
-      </w:r>
-      <w:r>
-        <w:rPr/>
-        <w:t xml:space="preserve"> liked especially was how the film roll was </w:t>
+        <w:t>I</w:t>
+      </w:r>
+      <w:r>
+        <w:rPr/>
+        <w:t xml:space="preserve"> liked especially was how the film roll </w:t>
+      </w:r>
+      <w:r>
+        <w:rPr/>
+        <w:t xml:space="preserve">was </w:t>
       </w:r>
       <w:r>
         <w:rPr/>
@@ -638,7 +690,15 @@
       </w:r>
       <w:r>
         <w:rPr/>
-        <w:t xml:space="preserve"> out of the logo centred slightly in the middle of the poster giving the illusion of a </w:t>
+        <w:t xml:space="preserve"> out of the logo </w:t>
+      </w:r>
+      <w:r>
+        <w:rPr/>
+        <w:t>centered</w:t>
+      </w:r>
+      <w:r>
+        <w:rPr/>
+        <w:t xml:space="preserve"> slightly in the middle of the poster giving the illusion of a </w:t>
       </w:r>
       <w:r>
         <w:rPr/>
@@ -659,7 +719,7 @@
       </w:r>
       <w:r>
         <w:rPr/>
-        <w:t>i</w:t>
+        <w:t>I</w:t>
       </w:r>
       <w:r>
         <w:rPr/>
@@ -687,7 +747,7 @@
       </w:r>
       <w:r>
         <w:rPr/>
-        <w:t>colours</w:t>
+        <w:t>colors</w:t>
       </w:r>
       <w:r>
         <w:rPr/>
@@ -699,7 +759,7 @@
       </w:r>
       <w:r>
         <w:rPr/>
-        <w:t>writting</w:t>
+        <w:t>writing</w:t>
       </w:r>
       <w:r>
         <w:rPr/>
@@ -707,7 +767,7 @@
       </w:r>
       <w:r>
         <w:rPr/>
-        <w:t>colour</w:t>
+        <w:t>color</w:t>
       </w:r>
       <w:r>
         <w:rPr/>
@@ -723,7 +783,7 @@
       </w:r>
       <w:r>
         <w:rPr/>
-        <w:t>how to</w:t>
+        <w:t>how</w:t>
       </w:r>
       <w:r>
         <w:rPr/>
@@ -739,7 +799,7 @@
       </w:r>
       <w:r>
         <w:rPr/>
-        <w:t>front</w:t>
+        <w:t>front,</w:t>
       </w:r>
       <w:r>
         <w:rPr/>
@@ -759,7 +819,7 @@
       </w:r>
       <w:r>
         <w:rPr/>
-        <w:t>information</w:t>
+        <w:t>information,</w:t>
       </w:r>
       <w:r>
         <w:rPr/>
@@ -767,7 +827,7 @@
       </w:r>
       <w:r>
         <w:rPr/>
-        <w:t>its</w:t>
+        <w:t>it's</w:t>
       </w:r>
       <w:r>
         <w:rPr/>
@@ -783,7 +843,7 @@
       </w:r>
       <w:r>
         <w:rPr/>
-        <w:t>poster</w:t>
+        <w:t>poster,</w:t>
       </w:r>
       <w:r>
         <w:rPr/>

</xml_diff>

<commit_message>
add coding images and move text
</commit_message>
<xml_diff>
--- a/Info.docx
+++ b/Info.docx
@@ -876,7 +876,7 @@
       </w:r>
       <w:r>
         <w:rPr/>
-        <w:t>brake</w:t>
+        <w:t>break</w:t>
       </w:r>
       <w:r>
         <w:rPr/>
@@ -896,9 +896,10 @@
       </w:r>
       <w:r>
         <w:rPr/>
-        <w:t xml:space="preserve"> </w:t>
+        <w:t>.</w:t>
       </w:r>
     </w:p>
+    <w:p/>
     <w:p/>
     <w:p/>
     <w:sectPr>

</xml_diff>

<commit_message>
added font to CARP page
</commit_message>
<xml_diff>
--- a/Info.docx
+++ b/Info.docx
@@ -884,7 +884,7 @@
       </w:r>
       <w:r>
         <w:rPr/>
-        <w:t>symmetrical</w:t>
+        <w:t>symmetrically</w:t>
       </w:r>
       <w:r>
         <w:rPr/>
@@ -899,6 +899,150 @@
         <w:t>.</w:t>
       </w:r>
     </w:p>
+    <w:p>
+      <w:r>
+        <w:rPr/>
+        <w:t xml:space="preserve">Radial </w:t>
+      </w:r>
+    </w:p>
+    <w:p>
+      <w:r>
+        <w:rPr/>
+        <w:t xml:space="preserve">When your design has a point of </w:t>
+      </w:r>
+      <w:r>
+        <w:rPr/>
+        <w:t>focus,</w:t>
+      </w:r>
+      <w:r>
+        <w:rPr/>
+        <w:t xml:space="preserve"> and all the other elements extend from that point.</w:t>
+      </w:r>
+    </w:p>
+    <w:p/>
+    <w:p>
+      <w:r>
+        <w:rPr/>
+        <w:t>Dilatational</w:t>
+      </w:r>
+    </w:p>
+    <w:p>
+      <w:r>
+        <w:rPr/>
+        <w:t xml:space="preserve">The design has </w:t>
+      </w:r>
+      <w:r>
+        <w:rPr/>
+        <w:t xml:space="preserve">a central </w:t>
+      </w:r>
+      <w:r>
+        <w:rPr/>
+        <w:t>point,</w:t>
+      </w:r>
+      <w:r>
+        <w:rPr/>
+        <w:t xml:space="preserve"> and any other elements expand from it in a circular fashion</w:t>
+      </w:r>
+    </w:p>
+    <w:p>
+      <w:r>
+        <w:rPr/>
+        <w:t xml:space="preserve">Random </w:t>
+      </w:r>
+    </w:p>
+    <w:p>
+      <w:r>
+        <w:rPr/>
+        <w:t>All elem</w:t>
+      </w:r>
+      <w:r>
+        <w:rPr/>
+        <w:t>en</w:t>
+      </w:r>
+      <w:r>
+        <w:rPr/>
+        <w:t>ts</w:t>
+      </w:r>
+      <w:r>
+        <w:rPr/>
+        <w:t xml:space="preserve"> </w:t>
+      </w:r>
+      <w:r>
+        <w:rPr/>
+        <w:t>in</w:t>
+      </w:r>
+      <w:r>
+        <w:rPr/>
+        <w:t xml:space="preserve"> the </w:t>
+      </w:r>
+      <w:r>
+        <w:rPr/>
+        <w:t>design</w:t>
+      </w:r>
+      <w:r>
+        <w:rPr/>
+        <w:t xml:space="preserve"> are randomly </w:t>
+      </w:r>
+      <w:r>
+        <w:rPr/>
+        <w:t>organized</w:t>
+      </w:r>
+      <w:r>
+        <w:rPr/>
+        <w:t xml:space="preserve"> with no pattern</w:t>
+      </w:r>
+      <w:r>
+        <w:rPr/>
+        <w:t>,</w:t>
+      </w:r>
+      <w:r>
+        <w:rPr/>
+        <w:t xml:space="preserve"> directio</w:t>
+      </w:r>
+      <w:r>
+        <w:rPr/>
+        <w:t>n,</w:t>
+      </w:r>
+      <w:r>
+        <w:rPr/>
+        <w:t xml:space="preserve"> method, rule, aim or </w:t>
+      </w:r>
+      <w:r>
+        <w:rPr/>
+        <w:t>purpose. Made it appear more fun to the reader.</w:t>
+      </w:r>
+    </w:p>
+    <w:p>
+      <w:r>
+        <w:rPr/>
+        <w:t xml:space="preserve">Grid </w:t>
+      </w:r>
+    </w:p>
+    <w:p>
+      <w:r>
+        <w:rPr/>
+        <w:t xml:space="preserve">When the design has invisible line either going vertically or horizontally to </w:t>
+      </w:r>
+      <w:r>
+        <w:rPr/>
+        <w:t>divide</w:t>
+      </w:r>
+      <w:r>
+        <w:rPr/>
+        <w:t xml:space="preserve"> the page into sections to help </w:t>
+      </w:r>
+      <w:r>
+        <w:rPr/>
+        <w:t>keep all elements/content organized.</w:t>
+      </w:r>
+    </w:p>
+    <w:p>
+      <w:r>
+        <w:rPr/>
+        <w:t xml:space="preserve">Modular </w:t>
+      </w:r>
+    </w:p>
+    <w:p/>
     <w:p/>
     <w:p/>
     <w:p/>

</xml_diff>

<commit_message>
update buttons and add info for coding sheets
</commit_message>
<xml_diff>
--- a/Info.docx
+++ b/Info.docx
@@ -1178,6 +1178,217 @@
     </w:p>
     <w:p/>
     <w:p/>
+    <w:p>
+      <w:r>
+        <w:rPr/>
+        <w:t>Having never worked with HTML and CSS</w:t>
+      </w:r>
+      <w:r>
+        <w:rPr/>
+        <w:t xml:space="preserve"> </w:t>
+      </w:r>
+      <w:r>
+        <w:rPr/>
+        <w:t>I</w:t>
+      </w:r>
+      <w:r>
+        <w:rPr/>
+        <w:t xml:space="preserve"> struggled at the very </w:t>
+      </w:r>
+      <w:r>
+        <w:rPr/>
+        <w:t>start,</w:t>
+      </w:r>
+      <w:r>
+        <w:rPr/>
+        <w:t xml:space="preserve"> especially with starting up a new repository in </w:t>
+      </w:r>
+      <w:r>
+        <w:rPr/>
+        <w:t>GitHub</w:t>
+      </w:r>
+      <w:r>
+        <w:rPr/>
+        <w:t xml:space="preserve"> to link the two together. But a</w:t>
+      </w:r>
+      <w:r>
+        <w:rPr/>
+        <w:t xml:space="preserve">s </w:t>
+      </w:r>
+      <w:r>
+        <w:rPr/>
+        <w:t>I</w:t>
+      </w:r>
+      <w:r>
+        <w:rPr/>
+        <w:t xml:space="preserve"> made it through the worksheets it started to become a lot easier</w:t>
+      </w:r>
+      <w:r>
+        <w:rPr/>
+        <w:t xml:space="preserve"> and </w:t>
+      </w:r>
+      <w:r>
+        <w:rPr/>
+        <w:t>I</w:t>
+      </w:r>
+      <w:r>
+        <w:rPr/>
+        <w:t xml:space="preserve"> started to understand </w:t>
+      </w:r>
+      <w:r>
+        <w:rPr/>
+        <w:t>how to create</w:t>
+      </w:r>
+      <w:r>
+        <w:rPr/>
+        <w:t xml:space="preserve"> a border, padding, </w:t>
+      </w:r>
+      <w:r>
+        <w:rPr/>
+        <w:t>flexbox</w:t>
+      </w:r>
+      <w:r>
+        <w:rPr/>
+        <w:t xml:space="preserve"> and other attributes to create a simple website</w:t>
+      </w:r>
+      <w:r>
+        <w:rPr/>
+        <w:t xml:space="preserve">. I did find it difficult when uploading images onto </w:t>
+      </w:r>
+      <w:r>
+        <w:rPr/>
+        <w:t>GitHub</w:t>
+      </w:r>
+      <w:r>
+        <w:rPr/>
+        <w:t xml:space="preserve"> as they </w:t>
+      </w:r>
+      <w:r>
+        <w:rPr/>
+        <w:t>didn't</w:t>
+      </w:r>
+      <w:r>
+        <w:rPr/>
+        <w:t xml:space="preserve"> </w:t>
+      </w:r>
+      <w:r>
+        <w:rPr/>
+        <w:t>always</w:t>
+      </w:r>
+      <w:r>
+        <w:rPr/>
+        <w:t xml:space="preserve"> work but </w:t>
+      </w:r>
+      <w:r>
+        <w:rPr/>
+        <w:t>I</w:t>
+      </w:r>
+      <w:r>
+        <w:rPr/>
+        <w:t xml:space="preserve"> managed to work</w:t>
+      </w:r>
+      <w:r>
+        <w:rPr/>
+        <w:t xml:space="preserve"> through this problem and finish the coding sheets anyway.</w:t>
+      </w:r>
+    </w:p>
+    <w:p/>
+    <w:p>
+      <w:r>
+        <w:rPr/>
+        <w:t xml:space="preserve">For the last couple </w:t>
+      </w:r>
+      <w:r>
+        <w:rPr/>
+        <w:t>worksheets</w:t>
+      </w:r>
+      <w:r>
+        <w:rPr/>
+        <w:t>,</w:t>
+      </w:r>
+      <w:r>
+        <w:rPr/>
+        <w:t xml:space="preserve"> </w:t>
+      </w:r>
+      <w:r>
+        <w:rPr/>
+        <w:t xml:space="preserve">we looked at adding links to different websites, adding audio, </w:t>
+      </w:r>
+      <w:r>
+        <w:rPr/>
+        <w:t>anchor</w:t>
+      </w:r>
+      <w:r>
+        <w:rPr/>
+        <w:t xml:space="preserve"> links, nav bar, google and adobe font</w:t>
+      </w:r>
+      <w:r>
+        <w:rPr/>
+        <w:t>s.</w:t>
+      </w:r>
+      <w:r>
+        <w:rPr/>
+        <w:t xml:space="preserve"> </w:t>
+      </w:r>
+      <w:r>
+        <w:rPr/>
+        <w:t xml:space="preserve">This was all new to me and </w:t>
+      </w:r>
+      <w:r>
+        <w:rPr/>
+        <w:t>i</w:t>
+      </w:r>
+      <w:r>
+        <w:rPr/>
+        <w:t xml:space="preserve"> found it interesting to find out how websites are </w:t>
+      </w:r>
+      <w:r>
+        <w:rPr/>
+        <w:t>made,</w:t>
+      </w:r>
+      <w:r>
+        <w:rPr/>
+        <w:t xml:space="preserve"> which </w:t>
+      </w:r>
+      <w:r>
+        <w:rPr/>
+        <w:t>I</w:t>
+      </w:r>
+      <w:r>
+        <w:rPr/>
+        <w:t xml:space="preserve"> found </w:t>
+      </w:r>
+      <w:r>
+        <w:rPr/>
+        <w:t>very useful</w:t>
+      </w:r>
+      <w:r>
+        <w:rPr/>
+        <w:t xml:space="preserve">. </w:t>
+      </w:r>
+    </w:p>
+    <w:p>
+      <w:r>
+        <w:rPr/>
+        <w:t>Overall,</w:t>
+      </w:r>
+      <w:r>
+        <w:rPr/>
+        <w:t xml:space="preserve"> the coding sheets were a good introduction to HTML and CSS </w:t>
+      </w:r>
+      <w:r>
+        <w:rPr/>
+        <w:t xml:space="preserve">and really helped when creating </w:t>
+      </w:r>
+      <w:r>
+        <w:rPr/>
+        <w:t>my</w:t>
+      </w:r>
+      <w:r>
+        <w:rPr/>
+        <w:t xml:space="preserve"> website. </w:t>
+      </w:r>
+    </w:p>
     <w:p/>
     <w:sectPr>
       <w:pgSz w:w="12240" w:h="15840" w:orient="portrait"/>

</xml_diff>

<commit_message>
font change and info added to user experience
</commit_message>
<xml_diff>
--- a/Info.docx
+++ b/Info.docx
@@ -1111,7 +1111,15 @@
       </w:pPr>
       <w:r>
         <w:rPr/>
-        <w:t xml:space="preserve">The tasitional system </w:t>
+        <w:t xml:space="preserve">The </w:t>
+      </w:r>
+      <w:r>
+        <w:rPr/>
+        <w:t>transitional</w:t>
+      </w:r>
+      <w:r>
+        <w:rPr/>
+        <w:t xml:space="preserve"> system </w:t>
       </w:r>
       <w:r>
         <w:rPr/>
@@ -1387,6 +1395,79 @@
       <w:r>
         <w:rPr/>
         <w:t xml:space="preserve"> website. </w:t>
+      </w:r>
+    </w:p>
+    <w:p/>
+    <w:p/>
+    <w:p/>
+    <w:p>
+      <w:pPr>
+        <w:rPr>
+          <w:rFonts w:ascii="Aptos" w:hAnsi="Aptos" w:eastAsia="Aptos" w:cs="Aptos"/>
+          <w:b w:val="0"/>
+          <w:bCs w:val="0"/>
+          <w:i w:val="0"/>
+          <w:iCs w:val="0"/>
+          <w:caps w:val="0"/>
+          <w:smallCaps w:val="0"/>
+          <w:noProof w:val="0"/>
+          <w:color w:val="000000" w:themeColor="text1" w:themeTint="FF" w:themeShade="FF"/>
+          <w:sz w:val="24"/>
+          <w:szCs w:val="24"/>
+          <w:lang w:val="en-US"/>
+        </w:rPr>
+      </w:pPr>
+      <w:r>
+        <w:rPr>
+          <w:rFonts w:ascii="Aptos" w:hAnsi="Aptos" w:eastAsia="Aptos" w:cs="Aptos"/>
+          <w:b w:val="0"/>
+          <w:bCs w:val="0"/>
+          <w:i w:val="0"/>
+          <w:iCs w:val="0"/>
+          <w:caps w:val="0"/>
+          <w:smallCaps w:val="0"/>
+          <w:noProof w:val="0"/>
+          <w:color w:val="000000" w:themeColor="text1" w:themeTint="FF" w:themeShade="FF"/>
+          <w:sz w:val="24"/>
+          <w:szCs w:val="24"/>
+          <w:lang w:val="en-US"/>
+        </w:rPr>
+        <w:t>Wireframe/flowchart</w:t>
+      </w:r>
+    </w:p>
+    <w:p>
+      <w:pPr>
+        <w:rPr>
+          <w:rFonts w:ascii="Aptos" w:hAnsi="Aptos" w:eastAsia="Aptos" w:cs="Aptos"/>
+          <w:b w:val="0"/>
+          <w:bCs w:val="0"/>
+          <w:i w:val="0"/>
+          <w:iCs w:val="0"/>
+          <w:caps w:val="0"/>
+          <w:smallCaps w:val="0"/>
+          <w:noProof w:val="0"/>
+          <w:color w:val="000000" w:themeColor="text1" w:themeTint="FF" w:themeShade="FF"/>
+          <w:sz w:val="24"/>
+          <w:szCs w:val="24"/>
+          <w:lang w:val="en-US"/>
+        </w:rPr>
+      </w:pPr>
+      <w:r>
+        <w:rPr>
+          <w:rFonts w:ascii="Aptos" w:hAnsi="Aptos" w:eastAsia="Aptos" w:cs="Aptos"/>
+          <w:b w:val="0"/>
+          <w:bCs w:val="0"/>
+          <w:i w:val="0"/>
+          <w:iCs w:val="0"/>
+          <w:caps w:val="0"/>
+          <w:smallCaps w:val="0"/>
+          <w:noProof w:val="0"/>
+          <w:color w:val="000000" w:themeColor="text1" w:themeTint="FF" w:themeShade="FF"/>
+          <w:sz w:val="24"/>
+          <w:szCs w:val="24"/>
+          <w:lang w:val="en-US"/>
+        </w:rPr>
+        <w:t>I designed my website to be rather simple to use by wanting to have a single scrolling website but with one page which would contain the CARP project to separate those posters from the rest to let them standout more and don't get mixed up with my typography project. I initially did a simple sketch of my website just to understand the basic layout of where everything will be and left the Style.css to be decided while I was making it as well as deciding exactly how my work will be displayed on each section.</w:t>
       </w:r>
     </w:p>
     <w:p/>

</xml_diff>

<commit_message>
add reflection and footer
</commit_message>
<xml_diff>
--- a/Info.docx
+++ b/Info.docx
@@ -1344,7 +1344,7 @@
       </w:r>
       <w:r>
         <w:rPr/>
-        <w:t>i</w:t>
+        <w:t>I</w:t>
       </w:r>
       <w:r>
         <w:rPr/>
@@ -1467,7 +1467,2700 @@
           <w:szCs w:val="24"/>
           <w:lang w:val="en-US"/>
         </w:rPr>
-        <w:t>I designed my website to be rather simple to use by wanting to have a single scrolling website but with one page which would contain the CARP project to separate those posters from the rest to let them standout more and don't get mixed up with my typography project. I initially did a simple sketch of my website just to understand the basic layout of where everything will be and left the Style.css to be decided while I was making it as well as deciding exactly how my work will be displayed on each section.</w:t>
+        <w:t xml:space="preserve">I designed my website to be </w:t>
+      </w:r>
+      <w:r>
+        <w:rPr>
+          <w:rFonts w:ascii="Aptos" w:hAnsi="Aptos" w:eastAsia="Aptos" w:cs="Aptos"/>
+          <w:b w:val="0"/>
+          <w:bCs w:val="0"/>
+          <w:i w:val="0"/>
+          <w:iCs w:val="0"/>
+          <w:caps w:val="0"/>
+          <w:smallCaps w:val="0"/>
+          <w:noProof w:val="0"/>
+          <w:color w:val="000000" w:themeColor="text1" w:themeTint="FF" w:themeShade="FF"/>
+          <w:sz w:val="24"/>
+          <w:szCs w:val="24"/>
+          <w:lang w:val="en-US"/>
+        </w:rPr>
+        <w:t>rather simple</w:t>
+      </w:r>
+      <w:r>
+        <w:rPr>
+          <w:rFonts w:ascii="Aptos" w:hAnsi="Aptos" w:eastAsia="Aptos" w:cs="Aptos"/>
+          <w:b w:val="0"/>
+          <w:bCs w:val="0"/>
+          <w:i w:val="0"/>
+          <w:iCs w:val="0"/>
+          <w:caps w:val="0"/>
+          <w:smallCaps w:val="0"/>
+          <w:noProof w:val="0"/>
+          <w:color w:val="000000" w:themeColor="text1" w:themeTint="FF" w:themeShade="FF"/>
+          <w:sz w:val="24"/>
+          <w:szCs w:val="24"/>
+          <w:lang w:val="en-US"/>
+        </w:rPr>
+        <w:t xml:space="preserve"> to use by wanting to have a single scrolling website but with one page which would </w:t>
+      </w:r>
+      <w:r>
+        <w:rPr>
+          <w:rFonts w:ascii="Aptos" w:hAnsi="Aptos" w:eastAsia="Aptos" w:cs="Aptos"/>
+          <w:b w:val="0"/>
+          <w:bCs w:val="0"/>
+          <w:i w:val="0"/>
+          <w:iCs w:val="0"/>
+          <w:caps w:val="0"/>
+          <w:smallCaps w:val="0"/>
+          <w:noProof w:val="0"/>
+          <w:color w:val="000000" w:themeColor="text1" w:themeTint="FF" w:themeShade="FF"/>
+          <w:sz w:val="24"/>
+          <w:szCs w:val="24"/>
+          <w:lang w:val="en-US"/>
+        </w:rPr>
+        <w:t>contain</w:t>
+      </w:r>
+      <w:r>
+        <w:rPr>
+          <w:rFonts w:ascii="Aptos" w:hAnsi="Aptos" w:eastAsia="Aptos" w:cs="Aptos"/>
+          <w:b w:val="0"/>
+          <w:bCs w:val="0"/>
+          <w:i w:val="0"/>
+          <w:iCs w:val="0"/>
+          <w:caps w:val="0"/>
+          <w:smallCaps w:val="0"/>
+          <w:noProof w:val="0"/>
+          <w:color w:val="000000" w:themeColor="text1" w:themeTint="FF" w:themeShade="FF"/>
+          <w:sz w:val="24"/>
+          <w:szCs w:val="24"/>
+          <w:lang w:val="en-US"/>
+        </w:rPr>
+        <w:t xml:space="preserve"> the CARP project to separate those posters from the rest to let them standout more and </w:t>
+      </w:r>
+      <w:r>
+        <w:rPr>
+          <w:rFonts w:ascii="Aptos" w:hAnsi="Aptos" w:eastAsia="Aptos" w:cs="Aptos"/>
+          <w:b w:val="0"/>
+          <w:bCs w:val="0"/>
+          <w:i w:val="0"/>
+          <w:iCs w:val="0"/>
+          <w:caps w:val="0"/>
+          <w:smallCaps w:val="0"/>
+          <w:noProof w:val="0"/>
+          <w:color w:val="000000" w:themeColor="text1" w:themeTint="FF" w:themeShade="FF"/>
+          <w:sz w:val="24"/>
+          <w:szCs w:val="24"/>
+          <w:lang w:val="en-US"/>
+        </w:rPr>
+        <w:t>don't</w:t>
+      </w:r>
+      <w:r>
+        <w:rPr>
+          <w:rFonts w:ascii="Aptos" w:hAnsi="Aptos" w:eastAsia="Aptos" w:cs="Aptos"/>
+          <w:b w:val="0"/>
+          <w:bCs w:val="0"/>
+          <w:i w:val="0"/>
+          <w:iCs w:val="0"/>
+          <w:caps w:val="0"/>
+          <w:smallCaps w:val="0"/>
+          <w:noProof w:val="0"/>
+          <w:color w:val="000000" w:themeColor="text1" w:themeTint="FF" w:themeShade="FF"/>
+          <w:sz w:val="24"/>
+          <w:szCs w:val="24"/>
+          <w:lang w:val="en-US"/>
+        </w:rPr>
+        <w:t xml:space="preserve"> get mixed up with my typography project. I initially did a simple sketch of my website just to understand the basic layout of where everything will be and left the Style.css to be decided while I was making it as well as deciding exactly how my work will be displayed on each section.</w:t>
+      </w:r>
+    </w:p>
+    <w:p>
+      <w:pPr>
+        <w:rPr>
+          <w:rFonts w:ascii="Aptos" w:hAnsi="Aptos" w:eastAsia="Aptos" w:cs="Aptos"/>
+          <w:b w:val="0"/>
+          <w:bCs w:val="0"/>
+          <w:i w:val="0"/>
+          <w:iCs w:val="0"/>
+          <w:caps w:val="0"/>
+          <w:smallCaps w:val="0"/>
+          <w:noProof w:val="0"/>
+          <w:color w:val="000000" w:themeColor="text1" w:themeTint="FF" w:themeShade="FF"/>
+          <w:sz w:val="24"/>
+          <w:szCs w:val="24"/>
+          <w:lang w:val="en-US"/>
+        </w:rPr>
+      </w:pPr>
+    </w:p>
+    <w:p>
+      <w:pPr>
+        <w:rPr>
+          <w:rFonts w:ascii="Aptos" w:hAnsi="Aptos" w:eastAsia="Aptos" w:cs="Aptos"/>
+          <w:b w:val="0"/>
+          <w:bCs w:val="0"/>
+          <w:i w:val="0"/>
+          <w:iCs w:val="0"/>
+          <w:caps w:val="0"/>
+          <w:smallCaps w:val="0"/>
+          <w:noProof w:val="0"/>
+          <w:color w:val="000000" w:themeColor="text1" w:themeTint="FF" w:themeShade="FF"/>
+          <w:sz w:val="24"/>
+          <w:szCs w:val="24"/>
+          <w:lang w:val="en-US"/>
+        </w:rPr>
+      </w:pPr>
+      <w:r>
+        <w:rPr>
+          <w:rFonts w:ascii="Aptos" w:hAnsi="Aptos" w:eastAsia="Aptos" w:cs="Aptos"/>
+          <w:b w:val="0"/>
+          <w:bCs w:val="0"/>
+          <w:i w:val="0"/>
+          <w:iCs w:val="0"/>
+          <w:caps w:val="0"/>
+          <w:smallCaps w:val="0"/>
+          <w:noProof w:val="0"/>
+          <w:color w:val="000000" w:themeColor="text1" w:themeTint="FF" w:themeShade="FF"/>
+          <w:sz w:val="24"/>
+          <w:szCs w:val="24"/>
+          <w:lang w:val="en-US"/>
+        </w:rPr>
+        <w:t xml:space="preserve">Reflection </w:t>
+      </w:r>
+    </w:p>
+    <w:p>
+      <w:pPr>
+        <w:rPr>
+          <w:rFonts w:ascii="Aptos" w:hAnsi="Aptos" w:eastAsia="Aptos" w:cs="Aptos"/>
+          <w:b w:val="0"/>
+          <w:bCs w:val="0"/>
+          <w:i w:val="0"/>
+          <w:iCs w:val="0"/>
+          <w:caps w:val="0"/>
+          <w:smallCaps w:val="0"/>
+          <w:noProof w:val="0"/>
+          <w:color w:val="000000" w:themeColor="text1" w:themeTint="FF" w:themeShade="FF"/>
+          <w:sz w:val="24"/>
+          <w:szCs w:val="24"/>
+          <w:lang w:val="en-US"/>
+        </w:rPr>
+      </w:pPr>
+      <w:r>
+        <w:rPr>
+          <w:rFonts w:ascii="Aptos" w:hAnsi="Aptos" w:eastAsia="Aptos" w:cs="Aptos"/>
+          <w:b w:val="0"/>
+          <w:bCs w:val="0"/>
+          <w:i w:val="0"/>
+          <w:iCs w:val="0"/>
+          <w:caps w:val="0"/>
+          <w:smallCaps w:val="0"/>
+          <w:noProof w:val="0"/>
+          <w:color w:val="000000" w:themeColor="text1" w:themeTint="FF" w:themeShade="FF"/>
+          <w:sz w:val="24"/>
+          <w:szCs w:val="24"/>
+          <w:lang w:val="en-US"/>
+        </w:rPr>
+        <w:t xml:space="preserve">This project has been a new experience for me which </w:t>
+      </w:r>
+      <w:r>
+        <w:rPr>
+          <w:rFonts w:ascii="Aptos" w:hAnsi="Aptos" w:eastAsia="Aptos" w:cs="Aptos"/>
+          <w:b w:val="0"/>
+          <w:bCs w:val="0"/>
+          <w:i w:val="0"/>
+          <w:iCs w:val="0"/>
+          <w:caps w:val="0"/>
+          <w:smallCaps w:val="0"/>
+          <w:noProof w:val="0"/>
+          <w:color w:val="000000" w:themeColor="text1" w:themeTint="FF" w:themeShade="FF"/>
+          <w:sz w:val="24"/>
+          <w:szCs w:val="24"/>
+          <w:lang w:val="en-US"/>
+        </w:rPr>
+        <w:t>I</w:t>
+      </w:r>
+      <w:r>
+        <w:rPr>
+          <w:rFonts w:ascii="Aptos" w:hAnsi="Aptos" w:eastAsia="Aptos" w:cs="Aptos"/>
+          <w:b w:val="0"/>
+          <w:bCs w:val="0"/>
+          <w:i w:val="0"/>
+          <w:iCs w:val="0"/>
+          <w:caps w:val="0"/>
+          <w:smallCaps w:val="0"/>
+          <w:noProof w:val="0"/>
+          <w:color w:val="000000" w:themeColor="text1" w:themeTint="FF" w:themeShade="FF"/>
+          <w:sz w:val="24"/>
+          <w:szCs w:val="24"/>
+          <w:lang w:val="en-US"/>
+        </w:rPr>
+        <w:t xml:space="preserve"> enjoyed. Learning </w:t>
+      </w:r>
+      <w:r>
+        <w:rPr>
+          <w:rFonts w:ascii="Aptos" w:hAnsi="Aptos" w:eastAsia="Aptos" w:cs="Aptos"/>
+          <w:b w:val="0"/>
+          <w:bCs w:val="0"/>
+          <w:i w:val="0"/>
+          <w:iCs w:val="0"/>
+          <w:caps w:val="0"/>
+          <w:smallCaps w:val="0"/>
+          <w:noProof w:val="0"/>
+          <w:color w:val="000000" w:themeColor="text1" w:themeTint="FF" w:themeShade="FF"/>
+          <w:sz w:val="24"/>
+          <w:szCs w:val="24"/>
+          <w:lang w:val="en-US"/>
+        </w:rPr>
+        <w:t xml:space="preserve">about HTML, CSS and GitHub </w:t>
+      </w:r>
+      <w:r>
+        <w:rPr>
+          <w:rFonts w:ascii="Aptos" w:hAnsi="Aptos" w:eastAsia="Aptos" w:cs="Aptos"/>
+          <w:b w:val="0"/>
+          <w:bCs w:val="0"/>
+          <w:i w:val="0"/>
+          <w:iCs w:val="0"/>
+          <w:caps w:val="0"/>
+          <w:smallCaps w:val="0"/>
+          <w:noProof w:val="0"/>
+          <w:color w:val="000000" w:themeColor="text1" w:themeTint="FF" w:themeShade="FF"/>
+          <w:sz w:val="24"/>
+          <w:szCs w:val="24"/>
+          <w:lang w:val="en-US"/>
+        </w:rPr>
+        <w:t>has been useful as well as looking into more graphic design</w:t>
+      </w:r>
+      <w:r>
+        <w:rPr>
+          <w:rFonts w:ascii="Aptos" w:hAnsi="Aptos" w:eastAsia="Aptos" w:cs="Aptos"/>
+          <w:b w:val="0"/>
+          <w:bCs w:val="0"/>
+          <w:i w:val="0"/>
+          <w:iCs w:val="0"/>
+          <w:caps w:val="0"/>
+          <w:smallCaps w:val="0"/>
+          <w:noProof w:val="0"/>
+          <w:color w:val="000000" w:themeColor="text1" w:themeTint="FF" w:themeShade="FF"/>
+          <w:sz w:val="24"/>
+          <w:szCs w:val="24"/>
+          <w:lang w:val="en-US"/>
+        </w:rPr>
+        <w:t xml:space="preserve"> software such as Adobe InDesign and Adobe Illustrator</w:t>
+      </w:r>
+      <w:r>
+        <w:rPr>
+          <w:rFonts w:ascii="Aptos" w:hAnsi="Aptos" w:eastAsia="Aptos" w:cs="Aptos"/>
+          <w:b w:val="0"/>
+          <w:bCs w:val="0"/>
+          <w:i w:val="0"/>
+          <w:iCs w:val="0"/>
+          <w:caps w:val="0"/>
+          <w:smallCaps w:val="0"/>
+          <w:noProof w:val="0"/>
+          <w:color w:val="000000" w:themeColor="text1" w:themeTint="FF" w:themeShade="FF"/>
+          <w:sz w:val="24"/>
+          <w:szCs w:val="24"/>
+          <w:lang w:val="en-US"/>
+        </w:rPr>
+        <w:t>.</w:t>
+      </w:r>
+    </w:p>
+    <w:p>
+      <w:pPr>
+        <w:rPr>
+          <w:rFonts w:ascii="Aptos" w:hAnsi="Aptos" w:eastAsia="Aptos" w:cs="Aptos"/>
+          <w:b w:val="0"/>
+          <w:bCs w:val="0"/>
+          <w:i w:val="0"/>
+          <w:iCs w:val="0"/>
+          <w:caps w:val="0"/>
+          <w:smallCaps w:val="0"/>
+          <w:noProof w:val="0"/>
+          <w:color w:val="000000" w:themeColor="text1" w:themeTint="FF" w:themeShade="FF"/>
+          <w:sz w:val="24"/>
+          <w:szCs w:val="24"/>
+          <w:lang w:val="en-US"/>
+        </w:rPr>
+      </w:pPr>
+      <w:r>
+        <w:rPr>
+          <w:rFonts w:ascii="Aptos" w:hAnsi="Aptos" w:eastAsia="Aptos" w:cs="Aptos"/>
+          <w:b w:val="0"/>
+          <w:bCs w:val="0"/>
+          <w:i w:val="0"/>
+          <w:iCs w:val="0"/>
+          <w:caps w:val="0"/>
+          <w:smallCaps w:val="0"/>
+          <w:noProof w:val="0"/>
+          <w:color w:val="000000" w:themeColor="text1" w:themeTint="FF" w:themeShade="FF"/>
+          <w:sz w:val="24"/>
+          <w:szCs w:val="24"/>
+          <w:lang w:val="en-US"/>
+        </w:rPr>
+        <w:t>I have some knowledge using</w:t>
+      </w:r>
+      <w:r>
+        <w:rPr>
+          <w:rFonts w:ascii="Aptos" w:hAnsi="Aptos" w:eastAsia="Aptos" w:cs="Aptos"/>
+          <w:b w:val="0"/>
+          <w:bCs w:val="0"/>
+          <w:i w:val="0"/>
+          <w:iCs w:val="0"/>
+          <w:caps w:val="0"/>
+          <w:smallCaps w:val="0"/>
+          <w:noProof w:val="0"/>
+          <w:color w:val="000000" w:themeColor="text1" w:themeTint="FF" w:themeShade="FF"/>
+          <w:sz w:val="24"/>
+          <w:szCs w:val="24"/>
+          <w:lang w:val="en-US"/>
+        </w:rPr>
+        <w:t xml:space="preserve"> other</w:t>
+      </w:r>
+      <w:r>
+        <w:rPr>
+          <w:rFonts w:ascii="Aptos" w:hAnsi="Aptos" w:eastAsia="Aptos" w:cs="Aptos"/>
+          <w:b w:val="0"/>
+          <w:bCs w:val="0"/>
+          <w:i w:val="0"/>
+          <w:iCs w:val="0"/>
+          <w:caps w:val="0"/>
+          <w:smallCaps w:val="0"/>
+          <w:noProof w:val="0"/>
+          <w:color w:val="000000" w:themeColor="text1" w:themeTint="FF" w:themeShade="FF"/>
+          <w:sz w:val="24"/>
+          <w:szCs w:val="24"/>
+          <w:lang w:val="en-US"/>
+        </w:rPr>
+        <w:t xml:space="preserve"> </w:t>
+      </w:r>
+      <w:r>
+        <w:rPr>
+          <w:rFonts w:ascii="Aptos" w:hAnsi="Aptos" w:eastAsia="Aptos" w:cs="Aptos"/>
+          <w:b w:val="0"/>
+          <w:bCs w:val="0"/>
+          <w:i w:val="0"/>
+          <w:iCs w:val="0"/>
+          <w:caps w:val="0"/>
+          <w:smallCaps w:val="0"/>
+          <w:noProof w:val="0"/>
+          <w:color w:val="000000" w:themeColor="text1" w:themeTint="FF" w:themeShade="FF"/>
+          <w:sz w:val="24"/>
+          <w:szCs w:val="24"/>
+          <w:lang w:val="en-US"/>
+        </w:rPr>
+        <w:t xml:space="preserve">adobe software before so when we </w:t>
+      </w:r>
+      <w:r>
+        <w:rPr>
+          <w:rFonts w:ascii="Aptos" w:hAnsi="Aptos" w:eastAsia="Aptos" w:cs="Aptos"/>
+          <w:b w:val="0"/>
+          <w:bCs w:val="0"/>
+          <w:i w:val="0"/>
+          <w:iCs w:val="0"/>
+          <w:caps w:val="0"/>
+          <w:smallCaps w:val="0"/>
+          <w:noProof w:val="0"/>
+          <w:color w:val="000000" w:themeColor="text1" w:themeTint="FF" w:themeShade="FF"/>
+          <w:sz w:val="24"/>
+          <w:szCs w:val="24"/>
+          <w:lang w:val="en-US"/>
+        </w:rPr>
+        <w:t xml:space="preserve">had to use it for </w:t>
+      </w:r>
+      <w:r>
+        <w:rPr>
+          <w:rFonts w:ascii="Aptos" w:hAnsi="Aptos" w:eastAsia="Aptos" w:cs="Aptos"/>
+          <w:b w:val="0"/>
+          <w:bCs w:val="0"/>
+          <w:i w:val="0"/>
+          <w:iCs w:val="0"/>
+          <w:caps w:val="0"/>
+          <w:smallCaps w:val="0"/>
+          <w:noProof w:val="0"/>
+          <w:color w:val="000000" w:themeColor="text1" w:themeTint="FF" w:themeShade="FF"/>
+          <w:sz w:val="24"/>
+          <w:szCs w:val="24"/>
+          <w:lang w:val="en-US"/>
+        </w:rPr>
+        <w:t xml:space="preserve">our posters </w:t>
+      </w:r>
+      <w:r>
+        <w:rPr>
+          <w:rFonts w:ascii="Aptos" w:hAnsi="Aptos" w:eastAsia="Aptos" w:cs="Aptos"/>
+          <w:b w:val="0"/>
+          <w:bCs w:val="0"/>
+          <w:i w:val="0"/>
+          <w:iCs w:val="0"/>
+          <w:caps w:val="0"/>
+          <w:smallCaps w:val="0"/>
+          <w:noProof w:val="0"/>
+          <w:color w:val="000000" w:themeColor="text1" w:themeTint="FF" w:themeShade="FF"/>
+          <w:sz w:val="24"/>
+          <w:szCs w:val="24"/>
+          <w:lang w:val="en-US"/>
+        </w:rPr>
+        <w:t>I</w:t>
+      </w:r>
+      <w:r>
+        <w:rPr>
+          <w:rFonts w:ascii="Aptos" w:hAnsi="Aptos" w:eastAsia="Aptos" w:cs="Aptos"/>
+          <w:b w:val="0"/>
+          <w:bCs w:val="0"/>
+          <w:i w:val="0"/>
+          <w:iCs w:val="0"/>
+          <w:caps w:val="0"/>
+          <w:smallCaps w:val="0"/>
+          <w:noProof w:val="0"/>
+          <w:color w:val="000000" w:themeColor="text1" w:themeTint="FF" w:themeShade="FF"/>
+          <w:sz w:val="24"/>
+          <w:szCs w:val="24"/>
+          <w:lang w:val="en-US"/>
+        </w:rPr>
+        <w:t xml:space="preserve"> knew about some of the </w:t>
+      </w:r>
+      <w:r>
+        <w:rPr>
+          <w:rFonts w:ascii="Aptos" w:hAnsi="Aptos" w:eastAsia="Aptos" w:cs="Aptos"/>
+          <w:b w:val="0"/>
+          <w:bCs w:val="0"/>
+          <w:i w:val="0"/>
+          <w:iCs w:val="0"/>
+          <w:caps w:val="0"/>
+          <w:smallCaps w:val="0"/>
+          <w:noProof w:val="0"/>
+          <w:color w:val="000000" w:themeColor="text1" w:themeTint="FF" w:themeShade="FF"/>
+          <w:sz w:val="24"/>
+          <w:szCs w:val="24"/>
+          <w:lang w:val="en-US"/>
+        </w:rPr>
+        <w:t>basics</w:t>
+      </w:r>
+      <w:r>
+        <w:rPr>
+          <w:rFonts w:ascii="Aptos" w:hAnsi="Aptos" w:eastAsia="Aptos" w:cs="Aptos"/>
+          <w:b w:val="0"/>
+          <w:bCs w:val="0"/>
+          <w:i w:val="0"/>
+          <w:iCs w:val="0"/>
+          <w:caps w:val="0"/>
+          <w:smallCaps w:val="0"/>
+          <w:noProof w:val="0"/>
+          <w:color w:val="000000" w:themeColor="text1" w:themeTint="FF" w:themeShade="FF"/>
+          <w:sz w:val="24"/>
+          <w:szCs w:val="24"/>
+          <w:lang w:val="en-US"/>
+        </w:rPr>
+        <w:t xml:space="preserve"> already so </w:t>
+      </w:r>
+      <w:r>
+        <w:rPr>
+          <w:rFonts w:ascii="Aptos" w:hAnsi="Aptos" w:eastAsia="Aptos" w:cs="Aptos"/>
+          <w:b w:val="0"/>
+          <w:bCs w:val="0"/>
+          <w:i w:val="0"/>
+          <w:iCs w:val="0"/>
+          <w:caps w:val="0"/>
+          <w:smallCaps w:val="0"/>
+          <w:noProof w:val="0"/>
+          <w:color w:val="000000" w:themeColor="text1" w:themeTint="FF" w:themeShade="FF"/>
+          <w:sz w:val="24"/>
+          <w:szCs w:val="24"/>
+          <w:lang w:val="en-US"/>
+        </w:rPr>
+        <w:t>I</w:t>
+      </w:r>
+      <w:r>
+        <w:rPr>
+          <w:rFonts w:ascii="Aptos" w:hAnsi="Aptos" w:eastAsia="Aptos" w:cs="Aptos"/>
+          <w:b w:val="0"/>
+          <w:bCs w:val="0"/>
+          <w:i w:val="0"/>
+          <w:iCs w:val="0"/>
+          <w:caps w:val="0"/>
+          <w:smallCaps w:val="0"/>
+          <w:noProof w:val="0"/>
+          <w:color w:val="000000" w:themeColor="text1" w:themeTint="FF" w:themeShade="FF"/>
+          <w:sz w:val="24"/>
+          <w:szCs w:val="24"/>
+          <w:lang w:val="en-US"/>
+        </w:rPr>
+        <w:t xml:space="preserve"> </w:t>
+      </w:r>
+      <w:r>
+        <w:rPr>
+          <w:rFonts w:ascii="Aptos" w:hAnsi="Aptos" w:eastAsia="Aptos" w:cs="Aptos"/>
+          <w:b w:val="0"/>
+          <w:bCs w:val="0"/>
+          <w:i w:val="0"/>
+          <w:iCs w:val="0"/>
+          <w:caps w:val="0"/>
+          <w:smallCaps w:val="0"/>
+          <w:noProof w:val="0"/>
+          <w:color w:val="000000" w:themeColor="text1" w:themeTint="FF" w:themeShade="FF"/>
+          <w:sz w:val="24"/>
+          <w:szCs w:val="24"/>
+          <w:lang w:val="en-US"/>
+        </w:rPr>
+        <w:t>didn't</w:t>
+      </w:r>
+      <w:r>
+        <w:rPr>
+          <w:rFonts w:ascii="Aptos" w:hAnsi="Aptos" w:eastAsia="Aptos" w:cs="Aptos"/>
+          <w:b w:val="0"/>
+          <w:bCs w:val="0"/>
+          <w:i w:val="0"/>
+          <w:iCs w:val="0"/>
+          <w:caps w:val="0"/>
+          <w:smallCaps w:val="0"/>
+          <w:noProof w:val="0"/>
+          <w:color w:val="000000" w:themeColor="text1" w:themeTint="FF" w:themeShade="FF"/>
+          <w:sz w:val="24"/>
+          <w:szCs w:val="24"/>
+          <w:lang w:val="en-US"/>
+        </w:rPr>
+        <w:t xml:space="preserve"> find it too difficult, </w:t>
+      </w:r>
+      <w:r>
+        <w:rPr>
+          <w:rFonts w:ascii="Aptos" w:hAnsi="Aptos" w:eastAsia="Aptos" w:cs="Aptos"/>
+          <w:b w:val="0"/>
+          <w:bCs w:val="0"/>
+          <w:i w:val="0"/>
+          <w:iCs w:val="0"/>
+          <w:caps w:val="0"/>
+          <w:smallCaps w:val="0"/>
+          <w:noProof w:val="0"/>
+          <w:color w:val="000000" w:themeColor="text1" w:themeTint="FF" w:themeShade="FF"/>
+          <w:sz w:val="24"/>
+          <w:szCs w:val="24"/>
+          <w:lang w:val="en-US"/>
+        </w:rPr>
+        <w:t>whereases</w:t>
+      </w:r>
+      <w:r>
+        <w:rPr>
+          <w:rFonts w:ascii="Aptos" w:hAnsi="Aptos" w:eastAsia="Aptos" w:cs="Aptos"/>
+          <w:b w:val="0"/>
+          <w:bCs w:val="0"/>
+          <w:i w:val="0"/>
+          <w:iCs w:val="0"/>
+          <w:caps w:val="0"/>
+          <w:smallCaps w:val="0"/>
+          <w:noProof w:val="0"/>
+          <w:color w:val="000000" w:themeColor="text1" w:themeTint="FF" w:themeShade="FF"/>
+          <w:sz w:val="24"/>
+          <w:szCs w:val="24"/>
+          <w:lang w:val="en-US"/>
+        </w:rPr>
+        <w:t xml:space="preserve"> for the coding aspect of m</w:t>
+      </w:r>
+      <w:r>
+        <w:rPr>
+          <w:rFonts w:ascii="Aptos" w:hAnsi="Aptos" w:eastAsia="Aptos" w:cs="Aptos"/>
+          <w:b w:val="0"/>
+          <w:bCs w:val="0"/>
+          <w:i w:val="0"/>
+          <w:iCs w:val="0"/>
+          <w:caps w:val="0"/>
+          <w:smallCaps w:val="0"/>
+          <w:noProof w:val="0"/>
+          <w:color w:val="000000" w:themeColor="text1" w:themeTint="FF" w:themeShade="FF"/>
+          <w:sz w:val="24"/>
+          <w:szCs w:val="24"/>
+          <w:lang w:val="en-US"/>
+        </w:rPr>
+        <w:t>y website</w:t>
+      </w:r>
+      <w:r>
+        <w:rPr>
+          <w:rFonts w:ascii="Aptos" w:hAnsi="Aptos" w:eastAsia="Aptos" w:cs="Aptos"/>
+          <w:b w:val="0"/>
+          <w:bCs w:val="0"/>
+          <w:i w:val="0"/>
+          <w:iCs w:val="0"/>
+          <w:caps w:val="0"/>
+          <w:smallCaps w:val="0"/>
+          <w:noProof w:val="0"/>
+          <w:color w:val="000000" w:themeColor="text1" w:themeTint="FF" w:themeShade="FF"/>
+          <w:sz w:val="24"/>
+          <w:szCs w:val="24"/>
+          <w:lang w:val="en-US"/>
+        </w:rPr>
+        <w:t xml:space="preserve"> </w:t>
+      </w:r>
+      <w:r>
+        <w:rPr>
+          <w:rFonts w:ascii="Aptos" w:hAnsi="Aptos" w:eastAsia="Aptos" w:cs="Aptos"/>
+          <w:b w:val="0"/>
+          <w:bCs w:val="0"/>
+          <w:i w:val="0"/>
+          <w:iCs w:val="0"/>
+          <w:caps w:val="0"/>
+          <w:smallCaps w:val="0"/>
+          <w:noProof w:val="0"/>
+          <w:color w:val="000000" w:themeColor="text1" w:themeTint="FF" w:themeShade="FF"/>
+          <w:sz w:val="24"/>
+          <w:szCs w:val="24"/>
+          <w:lang w:val="en-US"/>
+        </w:rPr>
+        <w:t>I</w:t>
+      </w:r>
+      <w:r>
+        <w:rPr>
+          <w:rFonts w:ascii="Aptos" w:hAnsi="Aptos" w:eastAsia="Aptos" w:cs="Aptos"/>
+          <w:b w:val="0"/>
+          <w:bCs w:val="0"/>
+          <w:i w:val="0"/>
+          <w:iCs w:val="0"/>
+          <w:caps w:val="0"/>
+          <w:smallCaps w:val="0"/>
+          <w:noProof w:val="0"/>
+          <w:color w:val="000000" w:themeColor="text1" w:themeTint="FF" w:themeShade="FF"/>
+          <w:sz w:val="24"/>
+          <w:szCs w:val="24"/>
+          <w:lang w:val="en-US"/>
+        </w:rPr>
+        <w:t xml:space="preserve"> have never done any</w:t>
+      </w:r>
+      <w:r>
+        <w:rPr>
+          <w:rFonts w:ascii="Aptos" w:hAnsi="Aptos" w:eastAsia="Aptos" w:cs="Aptos"/>
+          <w:b w:val="0"/>
+          <w:bCs w:val="0"/>
+          <w:i w:val="0"/>
+          <w:iCs w:val="0"/>
+          <w:caps w:val="0"/>
+          <w:smallCaps w:val="0"/>
+          <w:noProof w:val="0"/>
+          <w:color w:val="000000" w:themeColor="text1" w:themeTint="FF" w:themeShade="FF"/>
+          <w:sz w:val="24"/>
+          <w:szCs w:val="24"/>
+          <w:lang w:val="en-US"/>
+        </w:rPr>
+        <w:t xml:space="preserve"> of it before so it was all new and with some parts </w:t>
+      </w:r>
+      <w:r>
+        <w:rPr>
+          <w:rFonts w:ascii="Aptos" w:hAnsi="Aptos" w:eastAsia="Aptos" w:cs="Aptos"/>
+          <w:b w:val="0"/>
+          <w:bCs w:val="0"/>
+          <w:i w:val="0"/>
+          <w:iCs w:val="0"/>
+          <w:caps w:val="0"/>
+          <w:smallCaps w:val="0"/>
+          <w:noProof w:val="0"/>
+          <w:color w:val="000000" w:themeColor="text1" w:themeTint="FF" w:themeShade="FF"/>
+          <w:sz w:val="24"/>
+          <w:szCs w:val="24"/>
+          <w:lang w:val="en-US"/>
+        </w:rPr>
+        <w:t>I</w:t>
+      </w:r>
+      <w:r>
+        <w:rPr>
+          <w:rFonts w:ascii="Aptos" w:hAnsi="Aptos" w:eastAsia="Aptos" w:cs="Aptos"/>
+          <w:b w:val="0"/>
+          <w:bCs w:val="0"/>
+          <w:i w:val="0"/>
+          <w:iCs w:val="0"/>
+          <w:caps w:val="0"/>
+          <w:smallCaps w:val="0"/>
+          <w:noProof w:val="0"/>
+          <w:color w:val="000000" w:themeColor="text1" w:themeTint="FF" w:themeShade="FF"/>
+          <w:sz w:val="24"/>
+          <w:szCs w:val="24"/>
+          <w:lang w:val="en-US"/>
+        </w:rPr>
+        <w:t xml:space="preserve"> struggled but having the coding sheets to go back to and help me form a basic website was really useful.</w:t>
+      </w:r>
+      <w:r>
+        <w:rPr>
+          <w:rFonts w:ascii="Aptos" w:hAnsi="Aptos" w:eastAsia="Aptos" w:cs="Aptos"/>
+          <w:b w:val="0"/>
+          <w:bCs w:val="0"/>
+          <w:i w:val="0"/>
+          <w:iCs w:val="0"/>
+          <w:caps w:val="0"/>
+          <w:smallCaps w:val="0"/>
+          <w:noProof w:val="0"/>
+          <w:color w:val="000000" w:themeColor="text1" w:themeTint="FF" w:themeShade="FF"/>
+          <w:sz w:val="24"/>
+          <w:szCs w:val="24"/>
+          <w:lang w:val="en-US"/>
+        </w:rPr>
+        <w:t xml:space="preserve"> </w:t>
+      </w:r>
+      <w:r>
+        <w:rPr>
+          <w:rFonts w:ascii="Aptos" w:hAnsi="Aptos" w:eastAsia="Aptos" w:cs="Aptos"/>
+          <w:b w:val="0"/>
+          <w:bCs w:val="0"/>
+          <w:i w:val="0"/>
+          <w:iCs w:val="0"/>
+          <w:caps w:val="0"/>
+          <w:smallCaps w:val="0"/>
+          <w:noProof w:val="0"/>
+          <w:color w:val="000000" w:themeColor="text1" w:themeTint="FF" w:themeShade="FF"/>
+          <w:sz w:val="24"/>
+          <w:szCs w:val="24"/>
+          <w:lang w:val="en-US"/>
+        </w:rPr>
+        <w:t>I’m</w:t>
+      </w:r>
+      <w:r>
+        <w:rPr>
+          <w:rFonts w:ascii="Aptos" w:hAnsi="Aptos" w:eastAsia="Aptos" w:cs="Aptos"/>
+          <w:b w:val="0"/>
+          <w:bCs w:val="0"/>
+          <w:i w:val="0"/>
+          <w:iCs w:val="0"/>
+          <w:caps w:val="0"/>
+          <w:smallCaps w:val="0"/>
+          <w:noProof w:val="0"/>
+          <w:color w:val="000000" w:themeColor="text1" w:themeTint="FF" w:themeShade="FF"/>
+          <w:sz w:val="24"/>
+          <w:szCs w:val="24"/>
+          <w:lang w:val="en-US"/>
+        </w:rPr>
+        <w:t xml:space="preserve"> excited to use what </w:t>
+      </w:r>
+      <w:r>
+        <w:rPr>
+          <w:rFonts w:ascii="Aptos" w:hAnsi="Aptos" w:eastAsia="Aptos" w:cs="Aptos"/>
+          <w:b w:val="0"/>
+          <w:bCs w:val="0"/>
+          <w:i w:val="0"/>
+          <w:iCs w:val="0"/>
+          <w:caps w:val="0"/>
+          <w:smallCaps w:val="0"/>
+          <w:noProof w:val="0"/>
+          <w:color w:val="000000" w:themeColor="text1" w:themeTint="FF" w:themeShade="FF"/>
+          <w:sz w:val="24"/>
+          <w:szCs w:val="24"/>
+          <w:lang w:val="en-US"/>
+        </w:rPr>
+        <w:t>I</w:t>
+      </w:r>
+      <w:r>
+        <w:rPr>
+          <w:rFonts w:ascii="Aptos" w:hAnsi="Aptos" w:eastAsia="Aptos" w:cs="Aptos"/>
+          <w:b w:val="0"/>
+          <w:bCs w:val="0"/>
+          <w:i w:val="0"/>
+          <w:iCs w:val="0"/>
+          <w:caps w:val="0"/>
+          <w:smallCaps w:val="0"/>
+          <w:noProof w:val="0"/>
+          <w:color w:val="000000" w:themeColor="text1" w:themeTint="FF" w:themeShade="FF"/>
+          <w:sz w:val="24"/>
+          <w:szCs w:val="24"/>
+          <w:lang w:val="en-US"/>
+        </w:rPr>
+        <w:t xml:space="preserve"> have learnt for the future when </w:t>
+      </w:r>
+      <w:r>
+        <w:rPr>
+          <w:rFonts w:ascii="Aptos" w:hAnsi="Aptos" w:eastAsia="Aptos" w:cs="Aptos"/>
+          <w:b w:val="0"/>
+          <w:bCs w:val="0"/>
+          <w:i w:val="0"/>
+          <w:iCs w:val="0"/>
+          <w:caps w:val="0"/>
+          <w:smallCaps w:val="0"/>
+          <w:noProof w:val="0"/>
+          <w:color w:val="000000" w:themeColor="text1" w:themeTint="FF" w:themeShade="FF"/>
+          <w:sz w:val="24"/>
+          <w:szCs w:val="24"/>
+          <w:lang w:val="en-US"/>
+        </w:rPr>
+        <w:t>designing</w:t>
+      </w:r>
+      <w:r>
+        <w:rPr>
+          <w:rFonts w:ascii="Aptos" w:hAnsi="Aptos" w:eastAsia="Aptos" w:cs="Aptos"/>
+          <w:b w:val="0"/>
+          <w:bCs w:val="0"/>
+          <w:i w:val="0"/>
+          <w:iCs w:val="0"/>
+          <w:caps w:val="0"/>
+          <w:smallCaps w:val="0"/>
+          <w:noProof w:val="0"/>
+          <w:color w:val="000000" w:themeColor="text1" w:themeTint="FF" w:themeShade="FF"/>
+          <w:sz w:val="24"/>
+          <w:szCs w:val="24"/>
+          <w:lang w:val="en-US"/>
+        </w:rPr>
+        <w:t xml:space="preserve"> other websites and creating more graphic design </w:t>
+      </w:r>
+      <w:r>
+        <w:rPr>
+          <w:rFonts w:ascii="Aptos" w:hAnsi="Aptos" w:eastAsia="Aptos" w:cs="Aptos"/>
+          <w:b w:val="0"/>
+          <w:bCs w:val="0"/>
+          <w:i w:val="0"/>
+          <w:iCs w:val="0"/>
+          <w:caps w:val="0"/>
+          <w:smallCaps w:val="0"/>
+          <w:noProof w:val="0"/>
+          <w:color w:val="000000" w:themeColor="text1" w:themeTint="FF" w:themeShade="FF"/>
+          <w:sz w:val="24"/>
+          <w:szCs w:val="24"/>
+          <w:lang w:val="en-US"/>
+        </w:rPr>
+        <w:t>work all together.</w:t>
+      </w:r>
+    </w:p>
+    <w:p>
+      <w:pPr>
+        <w:rPr>
+          <w:rFonts w:ascii="Aptos" w:hAnsi="Aptos" w:eastAsia="Aptos" w:cs="Aptos"/>
+          <w:b w:val="0"/>
+          <w:bCs w:val="0"/>
+          <w:i w:val="0"/>
+          <w:iCs w:val="0"/>
+          <w:caps w:val="0"/>
+          <w:smallCaps w:val="0"/>
+          <w:noProof w:val="0"/>
+          <w:color w:val="000000" w:themeColor="text1" w:themeTint="FF" w:themeShade="FF"/>
+          <w:sz w:val="24"/>
+          <w:szCs w:val="24"/>
+          <w:lang w:val="en-US"/>
+        </w:rPr>
+      </w:pPr>
+    </w:p>
+    <w:p>
+      <w:pPr>
+        <w:rPr>
+          <w:rFonts w:ascii="Aptos" w:hAnsi="Aptos" w:eastAsia="Aptos" w:cs="Aptos"/>
+          <w:b w:val="0"/>
+          <w:bCs w:val="0"/>
+          <w:i w:val="0"/>
+          <w:iCs w:val="0"/>
+          <w:caps w:val="0"/>
+          <w:smallCaps w:val="0"/>
+          <w:noProof w:val="0"/>
+          <w:color w:val="000000" w:themeColor="text1" w:themeTint="FF" w:themeShade="FF"/>
+          <w:sz w:val="24"/>
+          <w:szCs w:val="24"/>
+          <w:lang w:val="en-US"/>
+        </w:rPr>
+      </w:pPr>
+      <w:r>
+        <w:rPr>
+          <w:rFonts w:ascii="Aptos" w:hAnsi="Aptos" w:eastAsia="Aptos" w:cs="Aptos"/>
+          <w:b w:val="0"/>
+          <w:bCs w:val="0"/>
+          <w:i w:val="0"/>
+          <w:iCs w:val="0"/>
+          <w:caps w:val="0"/>
+          <w:smallCaps w:val="0"/>
+          <w:noProof w:val="0"/>
+          <w:color w:val="000000" w:themeColor="text1" w:themeTint="FF" w:themeShade="FF"/>
+          <w:sz w:val="24"/>
+          <w:szCs w:val="24"/>
+          <w:lang w:val="en-US"/>
+        </w:rPr>
+        <w:t xml:space="preserve">My weaknesses of my website would be that the design is </w:t>
+      </w:r>
+      <w:r>
+        <w:rPr>
+          <w:rFonts w:ascii="Aptos" w:hAnsi="Aptos" w:eastAsia="Aptos" w:cs="Aptos"/>
+          <w:b w:val="0"/>
+          <w:bCs w:val="0"/>
+          <w:i w:val="0"/>
+          <w:iCs w:val="0"/>
+          <w:caps w:val="0"/>
+          <w:smallCaps w:val="0"/>
+          <w:noProof w:val="0"/>
+          <w:color w:val="000000" w:themeColor="text1" w:themeTint="FF" w:themeShade="FF"/>
+          <w:sz w:val="24"/>
+          <w:szCs w:val="24"/>
+          <w:lang w:val="en-US"/>
+        </w:rPr>
+        <w:t>very basic</w:t>
+      </w:r>
+      <w:r>
+        <w:rPr>
+          <w:rFonts w:ascii="Aptos" w:hAnsi="Aptos" w:eastAsia="Aptos" w:cs="Aptos"/>
+          <w:b w:val="0"/>
+          <w:bCs w:val="0"/>
+          <w:i w:val="0"/>
+          <w:iCs w:val="0"/>
+          <w:caps w:val="0"/>
+          <w:smallCaps w:val="0"/>
+          <w:noProof w:val="0"/>
+          <w:color w:val="000000" w:themeColor="text1" w:themeTint="FF" w:themeShade="FF"/>
+          <w:sz w:val="24"/>
+          <w:szCs w:val="24"/>
+          <w:lang w:val="en-US"/>
+        </w:rPr>
+        <w:t xml:space="preserve"> and as </w:t>
+      </w:r>
+      <w:r>
+        <w:rPr>
+          <w:rFonts w:ascii="Aptos" w:hAnsi="Aptos" w:eastAsia="Aptos" w:cs="Aptos"/>
+          <w:b w:val="0"/>
+          <w:bCs w:val="0"/>
+          <w:i w:val="0"/>
+          <w:iCs w:val="0"/>
+          <w:caps w:val="0"/>
+          <w:smallCaps w:val="0"/>
+          <w:noProof w:val="0"/>
+          <w:color w:val="000000" w:themeColor="text1" w:themeTint="FF" w:themeShade="FF"/>
+          <w:sz w:val="24"/>
+          <w:szCs w:val="24"/>
+          <w:lang w:val="en-US"/>
+        </w:rPr>
+        <w:t>I</w:t>
+      </w:r>
+      <w:r>
+        <w:rPr>
+          <w:rFonts w:ascii="Aptos" w:hAnsi="Aptos" w:eastAsia="Aptos" w:cs="Aptos"/>
+          <w:b w:val="0"/>
+          <w:bCs w:val="0"/>
+          <w:i w:val="0"/>
+          <w:iCs w:val="0"/>
+          <w:caps w:val="0"/>
+          <w:smallCaps w:val="0"/>
+          <w:noProof w:val="0"/>
+          <w:color w:val="000000" w:themeColor="text1" w:themeTint="FF" w:themeShade="FF"/>
+          <w:sz w:val="24"/>
+          <w:szCs w:val="24"/>
+          <w:lang w:val="en-US"/>
+        </w:rPr>
+        <w:t xml:space="preserve"> </w:t>
+      </w:r>
+      <w:r>
+        <w:rPr>
+          <w:rFonts w:ascii="Aptos" w:hAnsi="Aptos" w:eastAsia="Aptos" w:cs="Aptos"/>
+          <w:b w:val="0"/>
+          <w:bCs w:val="0"/>
+          <w:i w:val="0"/>
+          <w:iCs w:val="0"/>
+          <w:caps w:val="0"/>
+          <w:smallCaps w:val="0"/>
+          <w:noProof w:val="0"/>
+          <w:color w:val="000000" w:themeColor="text1" w:themeTint="FF" w:themeShade="FF"/>
+          <w:sz w:val="24"/>
+          <w:szCs w:val="24"/>
+          <w:lang w:val="en-US"/>
+        </w:rPr>
+        <w:t>didn't</w:t>
+      </w:r>
+      <w:r>
+        <w:rPr>
+          <w:rFonts w:ascii="Aptos" w:hAnsi="Aptos" w:eastAsia="Aptos" w:cs="Aptos"/>
+          <w:b w:val="0"/>
+          <w:bCs w:val="0"/>
+          <w:i w:val="0"/>
+          <w:iCs w:val="0"/>
+          <w:caps w:val="0"/>
+          <w:smallCaps w:val="0"/>
+          <w:noProof w:val="0"/>
+          <w:color w:val="000000" w:themeColor="text1" w:themeTint="FF" w:themeShade="FF"/>
+          <w:sz w:val="24"/>
+          <w:szCs w:val="24"/>
+          <w:lang w:val="en-US"/>
+        </w:rPr>
+        <w:t xml:space="preserve"> have any </w:t>
+      </w:r>
+      <w:r>
+        <w:rPr>
+          <w:rFonts w:ascii="Aptos" w:hAnsi="Aptos" w:eastAsia="Aptos" w:cs="Aptos"/>
+          <w:b w:val="0"/>
+          <w:bCs w:val="0"/>
+          <w:i w:val="0"/>
+          <w:iCs w:val="0"/>
+          <w:caps w:val="0"/>
+          <w:smallCaps w:val="0"/>
+          <w:noProof w:val="0"/>
+          <w:color w:val="000000" w:themeColor="text1" w:themeTint="FF" w:themeShade="FF"/>
+          <w:sz w:val="24"/>
+          <w:szCs w:val="24"/>
+          <w:lang w:val="en-US"/>
+        </w:rPr>
+        <w:t>knowledge</w:t>
+      </w:r>
+      <w:r>
+        <w:rPr>
+          <w:rFonts w:ascii="Aptos" w:hAnsi="Aptos" w:eastAsia="Aptos" w:cs="Aptos"/>
+          <w:b w:val="0"/>
+          <w:bCs w:val="0"/>
+          <w:i w:val="0"/>
+          <w:iCs w:val="0"/>
+          <w:caps w:val="0"/>
+          <w:smallCaps w:val="0"/>
+          <w:noProof w:val="0"/>
+          <w:color w:val="000000" w:themeColor="text1" w:themeTint="FF" w:themeShade="FF"/>
+          <w:sz w:val="24"/>
+          <w:szCs w:val="24"/>
+          <w:lang w:val="en-US"/>
+        </w:rPr>
+        <w:t xml:space="preserve"> of c</w:t>
+      </w:r>
+      <w:r>
+        <w:rPr>
+          <w:rFonts w:ascii="Aptos" w:hAnsi="Aptos" w:eastAsia="Aptos" w:cs="Aptos"/>
+          <w:b w:val="0"/>
+          <w:bCs w:val="0"/>
+          <w:i w:val="0"/>
+          <w:iCs w:val="0"/>
+          <w:caps w:val="0"/>
+          <w:smallCaps w:val="0"/>
+          <w:noProof w:val="0"/>
+          <w:color w:val="000000" w:themeColor="text1" w:themeTint="FF" w:themeShade="FF"/>
+          <w:sz w:val="24"/>
+          <w:szCs w:val="24"/>
+          <w:lang w:val="en-US"/>
+        </w:rPr>
+        <w:t xml:space="preserve">oding </w:t>
+      </w:r>
+      <w:r>
+        <w:rPr>
+          <w:rFonts w:ascii="Aptos" w:hAnsi="Aptos" w:eastAsia="Aptos" w:cs="Aptos"/>
+          <w:b w:val="0"/>
+          <w:bCs w:val="0"/>
+          <w:i w:val="0"/>
+          <w:iCs w:val="0"/>
+          <w:caps w:val="0"/>
+          <w:smallCaps w:val="0"/>
+          <w:noProof w:val="0"/>
+          <w:color w:val="000000" w:themeColor="text1" w:themeTint="FF" w:themeShade="FF"/>
+          <w:sz w:val="24"/>
+          <w:szCs w:val="24"/>
+          <w:lang w:val="en-US"/>
+        </w:rPr>
+        <w:t>before,</w:t>
+      </w:r>
+      <w:r>
+        <w:rPr>
+          <w:rFonts w:ascii="Aptos" w:hAnsi="Aptos" w:eastAsia="Aptos" w:cs="Aptos"/>
+          <w:b w:val="0"/>
+          <w:bCs w:val="0"/>
+          <w:i w:val="0"/>
+          <w:iCs w:val="0"/>
+          <w:caps w:val="0"/>
+          <w:smallCaps w:val="0"/>
+          <w:noProof w:val="0"/>
+          <w:color w:val="000000" w:themeColor="text1" w:themeTint="FF" w:themeShade="FF"/>
+          <w:sz w:val="24"/>
+          <w:szCs w:val="24"/>
+          <w:lang w:val="en-US"/>
+        </w:rPr>
+        <w:t xml:space="preserve"> I</w:t>
+      </w:r>
+      <w:r>
+        <w:rPr>
+          <w:rFonts w:ascii="Aptos" w:hAnsi="Aptos" w:eastAsia="Aptos" w:cs="Aptos"/>
+          <w:b w:val="0"/>
+          <w:bCs w:val="0"/>
+          <w:i w:val="0"/>
+          <w:iCs w:val="0"/>
+          <w:caps w:val="0"/>
+          <w:smallCaps w:val="0"/>
+          <w:noProof w:val="0"/>
+          <w:color w:val="000000" w:themeColor="text1" w:themeTint="FF" w:themeShade="FF"/>
+          <w:sz w:val="24"/>
+          <w:szCs w:val="24"/>
+          <w:lang w:val="en-US"/>
+        </w:rPr>
+        <w:t xml:space="preserve"> found it </w:t>
+      </w:r>
+      <w:r>
+        <w:rPr>
+          <w:rFonts w:ascii="Aptos" w:hAnsi="Aptos" w:eastAsia="Aptos" w:cs="Aptos"/>
+          <w:b w:val="0"/>
+          <w:bCs w:val="0"/>
+          <w:i w:val="0"/>
+          <w:iCs w:val="0"/>
+          <w:caps w:val="0"/>
+          <w:smallCaps w:val="0"/>
+          <w:noProof w:val="0"/>
+          <w:color w:val="000000" w:themeColor="text1" w:themeTint="FF" w:themeShade="FF"/>
+          <w:sz w:val="24"/>
+          <w:szCs w:val="24"/>
+          <w:lang w:val="en-US"/>
+        </w:rPr>
+        <w:t>very difficult</w:t>
+      </w:r>
+      <w:r>
+        <w:rPr>
+          <w:rFonts w:ascii="Aptos" w:hAnsi="Aptos" w:eastAsia="Aptos" w:cs="Aptos"/>
+          <w:b w:val="0"/>
+          <w:bCs w:val="0"/>
+          <w:i w:val="0"/>
+          <w:iCs w:val="0"/>
+          <w:caps w:val="0"/>
+          <w:smallCaps w:val="0"/>
+          <w:noProof w:val="0"/>
+          <w:color w:val="000000" w:themeColor="text1" w:themeTint="FF" w:themeShade="FF"/>
+          <w:sz w:val="24"/>
+          <w:szCs w:val="24"/>
+          <w:lang w:val="en-US"/>
+        </w:rPr>
+        <w:t xml:space="preserve"> to make my website stand out and have a better appearance</w:t>
+      </w:r>
+      <w:r>
+        <w:rPr>
+          <w:rFonts w:ascii="Aptos" w:hAnsi="Aptos" w:eastAsia="Aptos" w:cs="Aptos"/>
+          <w:b w:val="0"/>
+          <w:bCs w:val="0"/>
+          <w:i w:val="0"/>
+          <w:iCs w:val="0"/>
+          <w:caps w:val="0"/>
+          <w:smallCaps w:val="0"/>
+          <w:noProof w:val="0"/>
+          <w:color w:val="000000" w:themeColor="text1" w:themeTint="FF" w:themeShade="FF"/>
+          <w:sz w:val="24"/>
+          <w:szCs w:val="24"/>
+          <w:lang w:val="en-US"/>
+        </w:rPr>
+        <w:t xml:space="preserve">. The user </w:t>
+      </w:r>
+      <w:r>
+        <w:rPr>
+          <w:rFonts w:ascii="Aptos" w:hAnsi="Aptos" w:eastAsia="Aptos" w:cs="Aptos"/>
+          <w:b w:val="0"/>
+          <w:bCs w:val="0"/>
+          <w:i w:val="0"/>
+          <w:iCs w:val="0"/>
+          <w:caps w:val="0"/>
+          <w:smallCaps w:val="0"/>
+          <w:noProof w:val="0"/>
+          <w:color w:val="000000" w:themeColor="text1" w:themeTint="FF" w:themeShade="FF"/>
+          <w:sz w:val="24"/>
+          <w:szCs w:val="24"/>
+          <w:lang w:val="en-US"/>
+        </w:rPr>
+        <w:t>experience</w:t>
+      </w:r>
+      <w:r>
+        <w:rPr>
+          <w:rFonts w:ascii="Aptos" w:hAnsi="Aptos" w:eastAsia="Aptos" w:cs="Aptos"/>
+          <w:b w:val="0"/>
+          <w:bCs w:val="0"/>
+          <w:i w:val="0"/>
+          <w:iCs w:val="0"/>
+          <w:caps w:val="0"/>
+          <w:smallCaps w:val="0"/>
+          <w:noProof w:val="0"/>
+          <w:color w:val="000000" w:themeColor="text1" w:themeTint="FF" w:themeShade="FF"/>
+          <w:sz w:val="24"/>
+          <w:szCs w:val="24"/>
+          <w:lang w:val="en-US"/>
+        </w:rPr>
+        <w:t xml:space="preserve"> section was lacking as well in my website as </w:t>
+      </w:r>
+      <w:r>
+        <w:rPr>
+          <w:rFonts w:ascii="Aptos" w:hAnsi="Aptos" w:eastAsia="Aptos" w:cs="Aptos"/>
+          <w:b w:val="0"/>
+          <w:bCs w:val="0"/>
+          <w:i w:val="0"/>
+          <w:iCs w:val="0"/>
+          <w:caps w:val="0"/>
+          <w:smallCaps w:val="0"/>
+          <w:noProof w:val="0"/>
+          <w:color w:val="000000" w:themeColor="text1" w:themeTint="FF" w:themeShade="FF"/>
+          <w:sz w:val="24"/>
+          <w:szCs w:val="24"/>
+          <w:lang w:val="en-US"/>
+        </w:rPr>
+        <w:t>I</w:t>
+      </w:r>
+      <w:r>
+        <w:rPr>
+          <w:rFonts w:ascii="Aptos" w:hAnsi="Aptos" w:eastAsia="Aptos" w:cs="Aptos"/>
+          <w:b w:val="0"/>
+          <w:bCs w:val="0"/>
+          <w:i w:val="0"/>
+          <w:iCs w:val="0"/>
+          <w:caps w:val="0"/>
+          <w:smallCaps w:val="0"/>
+          <w:noProof w:val="0"/>
+          <w:color w:val="000000" w:themeColor="text1" w:themeTint="FF" w:themeShade="FF"/>
+          <w:sz w:val="24"/>
+          <w:szCs w:val="24"/>
+          <w:lang w:val="en-US"/>
+        </w:rPr>
+        <w:t xml:space="preserve"> </w:t>
+      </w:r>
+      <w:r>
+        <w:rPr>
+          <w:rFonts w:ascii="Aptos" w:hAnsi="Aptos" w:eastAsia="Aptos" w:cs="Aptos"/>
+          <w:b w:val="0"/>
+          <w:bCs w:val="0"/>
+          <w:i w:val="0"/>
+          <w:iCs w:val="0"/>
+          <w:caps w:val="0"/>
+          <w:smallCaps w:val="0"/>
+          <w:noProof w:val="0"/>
+          <w:color w:val="000000" w:themeColor="text1" w:themeTint="FF" w:themeShade="FF"/>
+          <w:sz w:val="24"/>
+          <w:szCs w:val="24"/>
+          <w:lang w:val="en-US"/>
+        </w:rPr>
+        <w:t>didn't</w:t>
+      </w:r>
+      <w:r>
+        <w:rPr>
+          <w:rFonts w:ascii="Aptos" w:hAnsi="Aptos" w:eastAsia="Aptos" w:cs="Aptos"/>
+          <w:b w:val="0"/>
+          <w:bCs w:val="0"/>
+          <w:i w:val="0"/>
+          <w:iCs w:val="0"/>
+          <w:caps w:val="0"/>
+          <w:smallCaps w:val="0"/>
+          <w:noProof w:val="0"/>
+          <w:color w:val="000000" w:themeColor="text1" w:themeTint="FF" w:themeShade="FF"/>
+          <w:sz w:val="24"/>
+          <w:szCs w:val="24"/>
+          <w:lang w:val="en-US"/>
+        </w:rPr>
+        <w:t xml:space="preserve"> have a good understanding of </w:t>
+      </w:r>
+      <w:r>
+        <w:rPr>
+          <w:rFonts w:ascii="Aptos" w:hAnsi="Aptos" w:eastAsia="Aptos" w:cs="Aptos"/>
+          <w:b w:val="0"/>
+          <w:bCs w:val="0"/>
+          <w:i w:val="0"/>
+          <w:iCs w:val="0"/>
+          <w:caps w:val="0"/>
+          <w:smallCaps w:val="0"/>
+          <w:noProof w:val="0"/>
+          <w:color w:val="000000" w:themeColor="text1" w:themeTint="FF" w:themeShade="FF"/>
+          <w:sz w:val="24"/>
+          <w:szCs w:val="24"/>
+          <w:lang w:val="en-US"/>
+        </w:rPr>
+        <w:t xml:space="preserve">what to </w:t>
+      </w:r>
+      <w:r>
+        <w:rPr>
+          <w:rFonts w:ascii="Aptos" w:hAnsi="Aptos" w:eastAsia="Aptos" w:cs="Aptos"/>
+          <w:b w:val="0"/>
+          <w:bCs w:val="0"/>
+          <w:i w:val="0"/>
+          <w:iCs w:val="0"/>
+          <w:caps w:val="0"/>
+          <w:smallCaps w:val="0"/>
+          <w:noProof w:val="0"/>
+          <w:color w:val="000000" w:themeColor="text1" w:themeTint="FF" w:themeShade="FF"/>
+          <w:sz w:val="24"/>
+          <w:szCs w:val="24"/>
+          <w:lang w:val="en-US"/>
+        </w:rPr>
+        <w:t>include</w:t>
+      </w:r>
+      <w:r>
+        <w:rPr>
+          <w:rFonts w:ascii="Aptos" w:hAnsi="Aptos" w:eastAsia="Aptos" w:cs="Aptos"/>
+          <w:b w:val="0"/>
+          <w:bCs w:val="0"/>
+          <w:i w:val="0"/>
+          <w:iCs w:val="0"/>
+          <w:caps w:val="0"/>
+          <w:smallCaps w:val="0"/>
+          <w:noProof w:val="0"/>
+          <w:color w:val="000000" w:themeColor="text1" w:themeTint="FF" w:themeShade="FF"/>
+          <w:sz w:val="24"/>
+          <w:szCs w:val="24"/>
+          <w:lang w:val="en-US"/>
+        </w:rPr>
+        <w:t xml:space="preserve"> as an explanation on why </w:t>
+      </w:r>
+      <w:r>
+        <w:rPr>
+          <w:rFonts w:ascii="Aptos" w:hAnsi="Aptos" w:eastAsia="Aptos" w:cs="Aptos"/>
+          <w:b w:val="0"/>
+          <w:bCs w:val="0"/>
+          <w:i w:val="0"/>
+          <w:iCs w:val="0"/>
+          <w:caps w:val="0"/>
+          <w:smallCaps w:val="0"/>
+          <w:noProof w:val="0"/>
+          <w:color w:val="000000" w:themeColor="text1" w:themeTint="FF" w:themeShade="FF"/>
+          <w:sz w:val="24"/>
+          <w:szCs w:val="24"/>
+          <w:lang w:val="en-US"/>
+        </w:rPr>
+        <w:t>I</w:t>
+      </w:r>
+      <w:r>
+        <w:rPr>
+          <w:rFonts w:ascii="Aptos" w:hAnsi="Aptos" w:eastAsia="Aptos" w:cs="Aptos"/>
+          <w:b w:val="0"/>
+          <w:bCs w:val="0"/>
+          <w:i w:val="0"/>
+          <w:iCs w:val="0"/>
+          <w:caps w:val="0"/>
+          <w:smallCaps w:val="0"/>
+          <w:noProof w:val="0"/>
+          <w:color w:val="000000" w:themeColor="text1" w:themeTint="FF" w:themeShade="FF"/>
+          <w:sz w:val="24"/>
+          <w:szCs w:val="24"/>
+          <w:lang w:val="en-US"/>
+        </w:rPr>
+        <w:t xml:space="preserve"> have designed my website the way </w:t>
+      </w:r>
+      <w:r>
+        <w:rPr>
+          <w:rFonts w:ascii="Aptos" w:hAnsi="Aptos" w:eastAsia="Aptos" w:cs="Aptos"/>
+          <w:b w:val="0"/>
+          <w:bCs w:val="0"/>
+          <w:i w:val="0"/>
+          <w:iCs w:val="0"/>
+          <w:caps w:val="0"/>
+          <w:smallCaps w:val="0"/>
+          <w:noProof w:val="0"/>
+          <w:color w:val="000000" w:themeColor="text1" w:themeTint="FF" w:themeShade="FF"/>
+          <w:sz w:val="24"/>
+          <w:szCs w:val="24"/>
+          <w:lang w:val="en-US"/>
+        </w:rPr>
+        <w:t>I</w:t>
+      </w:r>
+      <w:r>
+        <w:rPr>
+          <w:rFonts w:ascii="Aptos" w:hAnsi="Aptos" w:eastAsia="Aptos" w:cs="Aptos"/>
+          <w:b w:val="0"/>
+          <w:bCs w:val="0"/>
+          <w:i w:val="0"/>
+          <w:iCs w:val="0"/>
+          <w:caps w:val="0"/>
+          <w:smallCaps w:val="0"/>
+          <w:noProof w:val="0"/>
+          <w:color w:val="000000" w:themeColor="text1" w:themeTint="FF" w:themeShade="FF"/>
+          <w:sz w:val="24"/>
+          <w:szCs w:val="24"/>
+          <w:lang w:val="en-US"/>
+        </w:rPr>
+        <w:t xml:space="preserve"> have </w:t>
+      </w:r>
+      <w:r>
+        <w:rPr>
+          <w:rFonts w:ascii="Aptos" w:hAnsi="Aptos" w:eastAsia="Aptos" w:cs="Aptos"/>
+          <w:b w:val="0"/>
+          <w:bCs w:val="0"/>
+          <w:i w:val="0"/>
+          <w:iCs w:val="0"/>
+          <w:caps w:val="0"/>
+          <w:smallCaps w:val="0"/>
+          <w:noProof w:val="0"/>
+          <w:color w:val="000000" w:themeColor="text1" w:themeTint="FF" w:themeShade="FF"/>
+          <w:sz w:val="24"/>
+          <w:szCs w:val="24"/>
+          <w:lang w:val="en-US"/>
+        </w:rPr>
+        <w:t xml:space="preserve">but </w:t>
+      </w:r>
+      <w:r>
+        <w:rPr>
+          <w:rFonts w:ascii="Aptos" w:hAnsi="Aptos" w:eastAsia="Aptos" w:cs="Aptos"/>
+          <w:b w:val="0"/>
+          <w:bCs w:val="0"/>
+          <w:i w:val="0"/>
+          <w:iCs w:val="0"/>
+          <w:caps w:val="0"/>
+          <w:smallCaps w:val="0"/>
+          <w:noProof w:val="0"/>
+          <w:color w:val="000000" w:themeColor="text1" w:themeTint="FF" w:themeShade="FF"/>
+          <w:sz w:val="24"/>
+          <w:szCs w:val="24"/>
+          <w:lang w:val="en-US"/>
+        </w:rPr>
+        <w:t>I</w:t>
+      </w:r>
+      <w:r>
+        <w:rPr>
+          <w:rFonts w:ascii="Aptos" w:hAnsi="Aptos" w:eastAsia="Aptos" w:cs="Aptos"/>
+          <w:b w:val="0"/>
+          <w:bCs w:val="0"/>
+          <w:i w:val="0"/>
+          <w:iCs w:val="0"/>
+          <w:caps w:val="0"/>
+          <w:smallCaps w:val="0"/>
+          <w:noProof w:val="0"/>
+          <w:color w:val="000000" w:themeColor="text1" w:themeTint="FF" w:themeShade="FF"/>
+          <w:sz w:val="24"/>
+          <w:szCs w:val="24"/>
+          <w:lang w:val="en-US"/>
+        </w:rPr>
+        <w:t xml:space="preserve"> also </w:t>
+      </w:r>
+      <w:r>
+        <w:rPr>
+          <w:rFonts w:ascii="Aptos" w:hAnsi="Aptos" w:eastAsia="Aptos" w:cs="Aptos"/>
+          <w:b w:val="0"/>
+          <w:bCs w:val="0"/>
+          <w:i w:val="0"/>
+          <w:iCs w:val="0"/>
+          <w:caps w:val="0"/>
+          <w:smallCaps w:val="0"/>
+          <w:noProof w:val="0"/>
+          <w:color w:val="000000" w:themeColor="text1" w:themeTint="FF" w:themeShade="FF"/>
+          <w:sz w:val="24"/>
+          <w:szCs w:val="24"/>
+          <w:lang w:val="en-US"/>
+        </w:rPr>
+        <w:t>didn't</w:t>
+      </w:r>
+      <w:r>
+        <w:rPr>
+          <w:rFonts w:ascii="Aptos" w:hAnsi="Aptos" w:eastAsia="Aptos" w:cs="Aptos"/>
+          <w:b w:val="0"/>
+          <w:bCs w:val="0"/>
+          <w:i w:val="0"/>
+          <w:iCs w:val="0"/>
+          <w:caps w:val="0"/>
+          <w:smallCaps w:val="0"/>
+          <w:noProof w:val="0"/>
+          <w:color w:val="000000" w:themeColor="text1" w:themeTint="FF" w:themeShade="FF"/>
+          <w:sz w:val="24"/>
+          <w:szCs w:val="24"/>
+          <w:lang w:val="en-US"/>
+        </w:rPr>
+        <w:t xml:space="preserve"> have much of a plan going forward when design the appearance of my website as it was difficult to merge my </w:t>
+      </w:r>
+      <w:r>
+        <w:rPr>
+          <w:rFonts w:ascii="Aptos" w:hAnsi="Aptos" w:eastAsia="Aptos" w:cs="Aptos"/>
+          <w:b w:val="0"/>
+          <w:bCs w:val="0"/>
+          <w:i w:val="0"/>
+          <w:iCs w:val="0"/>
+          <w:caps w:val="0"/>
+          <w:smallCaps w:val="0"/>
+          <w:noProof w:val="0"/>
+          <w:color w:val="000000" w:themeColor="text1" w:themeTint="FF" w:themeShade="FF"/>
+          <w:sz w:val="24"/>
+          <w:szCs w:val="24"/>
+          <w:lang w:val="en-US"/>
+        </w:rPr>
+        <w:t>basic kn</w:t>
+      </w:r>
+      <w:r>
+        <w:rPr>
+          <w:rFonts w:ascii="Aptos" w:hAnsi="Aptos" w:eastAsia="Aptos" w:cs="Aptos"/>
+          <w:b w:val="0"/>
+          <w:bCs w:val="0"/>
+          <w:i w:val="0"/>
+          <w:iCs w:val="0"/>
+          <w:caps w:val="0"/>
+          <w:smallCaps w:val="0"/>
+          <w:noProof w:val="0"/>
+          <w:color w:val="000000" w:themeColor="text1" w:themeTint="FF" w:themeShade="FF"/>
+          <w:sz w:val="24"/>
+          <w:szCs w:val="24"/>
+          <w:lang w:val="en-US"/>
+        </w:rPr>
+        <w:t>ow</w:t>
+      </w:r>
+      <w:r>
+        <w:rPr>
+          <w:rFonts w:ascii="Aptos" w:hAnsi="Aptos" w:eastAsia="Aptos" w:cs="Aptos"/>
+          <w:b w:val="0"/>
+          <w:bCs w:val="0"/>
+          <w:i w:val="0"/>
+          <w:iCs w:val="0"/>
+          <w:caps w:val="0"/>
+          <w:smallCaps w:val="0"/>
+          <w:noProof w:val="0"/>
+          <w:color w:val="000000" w:themeColor="text1" w:themeTint="FF" w:themeShade="FF"/>
+          <w:sz w:val="24"/>
+          <w:szCs w:val="24"/>
+          <w:lang w:val="en-US"/>
+        </w:rPr>
+        <w:t>l</w:t>
+      </w:r>
+      <w:r>
+        <w:rPr>
+          <w:rFonts w:ascii="Aptos" w:hAnsi="Aptos" w:eastAsia="Aptos" w:cs="Aptos"/>
+          <w:b w:val="0"/>
+          <w:bCs w:val="0"/>
+          <w:i w:val="0"/>
+          <w:iCs w:val="0"/>
+          <w:caps w:val="0"/>
+          <w:smallCaps w:val="0"/>
+          <w:noProof w:val="0"/>
+          <w:color w:val="000000" w:themeColor="text1" w:themeTint="FF" w:themeShade="FF"/>
+          <w:sz w:val="24"/>
+          <w:szCs w:val="24"/>
+          <w:lang w:val="en-US"/>
+        </w:rPr>
+        <w:t>edge</w:t>
+      </w:r>
+      <w:r>
+        <w:rPr>
+          <w:rFonts w:ascii="Aptos" w:hAnsi="Aptos" w:eastAsia="Aptos" w:cs="Aptos"/>
+          <w:b w:val="0"/>
+          <w:bCs w:val="0"/>
+          <w:i w:val="0"/>
+          <w:iCs w:val="0"/>
+          <w:caps w:val="0"/>
+          <w:smallCaps w:val="0"/>
+          <w:noProof w:val="0"/>
+          <w:color w:val="000000" w:themeColor="text1" w:themeTint="FF" w:themeShade="FF"/>
+          <w:sz w:val="24"/>
+          <w:szCs w:val="24"/>
+          <w:lang w:val="en-US"/>
+        </w:rPr>
+        <w:t xml:space="preserve"> of coding with the </w:t>
+      </w:r>
+      <w:r>
+        <w:rPr>
+          <w:rFonts w:ascii="Aptos" w:hAnsi="Aptos" w:eastAsia="Aptos" w:cs="Aptos"/>
+          <w:b w:val="0"/>
+          <w:bCs w:val="0"/>
+          <w:i w:val="0"/>
+          <w:iCs w:val="0"/>
+          <w:caps w:val="0"/>
+          <w:smallCaps w:val="0"/>
+          <w:noProof w:val="0"/>
+          <w:color w:val="000000" w:themeColor="text1" w:themeTint="FF" w:themeShade="FF"/>
+          <w:sz w:val="24"/>
+          <w:szCs w:val="24"/>
+          <w:lang w:val="en-US"/>
+        </w:rPr>
+        <w:t>creative</w:t>
+      </w:r>
+      <w:r>
+        <w:rPr>
+          <w:rFonts w:ascii="Aptos" w:hAnsi="Aptos" w:eastAsia="Aptos" w:cs="Aptos"/>
+          <w:b w:val="0"/>
+          <w:bCs w:val="0"/>
+          <w:i w:val="0"/>
+          <w:iCs w:val="0"/>
+          <w:caps w:val="0"/>
+          <w:smallCaps w:val="0"/>
+          <w:noProof w:val="0"/>
+          <w:color w:val="000000" w:themeColor="text1" w:themeTint="FF" w:themeShade="FF"/>
+          <w:sz w:val="24"/>
+          <w:szCs w:val="24"/>
+          <w:lang w:val="en-US"/>
+        </w:rPr>
+        <w:t xml:space="preserve"> element of my website as </w:t>
+      </w:r>
+      <w:r>
+        <w:rPr>
+          <w:rFonts w:ascii="Aptos" w:hAnsi="Aptos" w:eastAsia="Aptos" w:cs="Aptos"/>
+          <w:b w:val="0"/>
+          <w:bCs w:val="0"/>
+          <w:i w:val="0"/>
+          <w:iCs w:val="0"/>
+          <w:caps w:val="0"/>
+          <w:smallCaps w:val="0"/>
+          <w:noProof w:val="0"/>
+          <w:color w:val="000000" w:themeColor="text1" w:themeTint="FF" w:themeShade="FF"/>
+          <w:sz w:val="24"/>
+          <w:szCs w:val="24"/>
+          <w:lang w:val="en-US"/>
+        </w:rPr>
+        <w:t>I</w:t>
+      </w:r>
+      <w:r>
+        <w:rPr>
+          <w:rFonts w:ascii="Aptos" w:hAnsi="Aptos" w:eastAsia="Aptos" w:cs="Aptos"/>
+          <w:b w:val="0"/>
+          <w:bCs w:val="0"/>
+          <w:i w:val="0"/>
+          <w:iCs w:val="0"/>
+          <w:caps w:val="0"/>
+          <w:smallCaps w:val="0"/>
+          <w:noProof w:val="0"/>
+          <w:color w:val="000000" w:themeColor="text1" w:themeTint="FF" w:themeShade="FF"/>
+          <w:sz w:val="24"/>
+          <w:szCs w:val="24"/>
+          <w:lang w:val="en-US"/>
+        </w:rPr>
+        <w:t xml:space="preserve"> was </w:t>
+      </w:r>
+      <w:r>
+        <w:rPr>
+          <w:rFonts w:ascii="Aptos" w:hAnsi="Aptos" w:eastAsia="Aptos" w:cs="Aptos"/>
+          <w:b w:val="0"/>
+          <w:bCs w:val="0"/>
+          <w:i w:val="0"/>
+          <w:iCs w:val="0"/>
+          <w:caps w:val="0"/>
+          <w:smallCaps w:val="0"/>
+          <w:noProof w:val="0"/>
+          <w:color w:val="000000" w:themeColor="text1" w:themeTint="FF" w:themeShade="FF"/>
+          <w:sz w:val="24"/>
+          <w:szCs w:val="24"/>
+          <w:lang w:val="en-US"/>
+        </w:rPr>
+        <w:t>limited</w:t>
+      </w:r>
+      <w:r>
+        <w:rPr>
+          <w:rFonts w:ascii="Aptos" w:hAnsi="Aptos" w:eastAsia="Aptos" w:cs="Aptos"/>
+          <w:b w:val="0"/>
+          <w:bCs w:val="0"/>
+          <w:i w:val="0"/>
+          <w:iCs w:val="0"/>
+          <w:caps w:val="0"/>
+          <w:smallCaps w:val="0"/>
+          <w:noProof w:val="0"/>
+          <w:color w:val="000000" w:themeColor="text1" w:themeTint="FF" w:themeShade="FF"/>
+          <w:sz w:val="24"/>
+          <w:szCs w:val="24"/>
+          <w:lang w:val="en-US"/>
+        </w:rPr>
+        <w:t xml:space="preserve"> on what </w:t>
+      </w:r>
+      <w:r>
+        <w:rPr>
+          <w:rFonts w:ascii="Aptos" w:hAnsi="Aptos" w:eastAsia="Aptos" w:cs="Aptos"/>
+          <w:b w:val="0"/>
+          <w:bCs w:val="0"/>
+          <w:i w:val="0"/>
+          <w:iCs w:val="0"/>
+          <w:caps w:val="0"/>
+          <w:smallCaps w:val="0"/>
+          <w:noProof w:val="0"/>
+          <w:color w:val="000000" w:themeColor="text1" w:themeTint="FF" w:themeShade="FF"/>
+          <w:sz w:val="24"/>
+          <w:szCs w:val="24"/>
+          <w:lang w:val="en-US"/>
+        </w:rPr>
+        <w:t>I</w:t>
+      </w:r>
+      <w:r>
+        <w:rPr>
+          <w:rFonts w:ascii="Aptos" w:hAnsi="Aptos" w:eastAsia="Aptos" w:cs="Aptos"/>
+          <w:b w:val="0"/>
+          <w:bCs w:val="0"/>
+          <w:i w:val="0"/>
+          <w:iCs w:val="0"/>
+          <w:caps w:val="0"/>
+          <w:smallCaps w:val="0"/>
+          <w:noProof w:val="0"/>
+          <w:color w:val="000000" w:themeColor="text1" w:themeTint="FF" w:themeShade="FF"/>
+          <w:sz w:val="24"/>
+          <w:szCs w:val="24"/>
+          <w:lang w:val="en-US"/>
+        </w:rPr>
+        <w:t xml:space="preserve"> was capable of doing. </w:t>
+      </w:r>
+      <w:r>
+        <w:rPr>
+          <w:rFonts w:ascii="Aptos" w:hAnsi="Aptos" w:eastAsia="Aptos" w:cs="Aptos"/>
+          <w:b w:val="0"/>
+          <w:bCs w:val="0"/>
+          <w:i w:val="0"/>
+          <w:iCs w:val="0"/>
+          <w:caps w:val="0"/>
+          <w:smallCaps w:val="0"/>
+          <w:noProof w:val="0"/>
+          <w:color w:val="000000" w:themeColor="text1" w:themeTint="FF" w:themeShade="FF"/>
+          <w:sz w:val="24"/>
+          <w:szCs w:val="24"/>
+          <w:lang w:val="en-US"/>
+        </w:rPr>
+        <w:t xml:space="preserve">I really liked the outcome of my </w:t>
+      </w:r>
+      <w:r>
+        <w:rPr>
+          <w:rFonts w:ascii="Aptos" w:hAnsi="Aptos" w:eastAsia="Aptos" w:cs="Aptos"/>
+          <w:b w:val="0"/>
+          <w:bCs w:val="0"/>
+          <w:i w:val="0"/>
+          <w:iCs w:val="0"/>
+          <w:caps w:val="0"/>
+          <w:smallCaps w:val="0"/>
+          <w:noProof w:val="0"/>
+          <w:color w:val="000000" w:themeColor="text1" w:themeTint="FF" w:themeShade="FF"/>
+          <w:sz w:val="24"/>
+          <w:szCs w:val="24"/>
+          <w:lang w:val="en-US"/>
+        </w:rPr>
+        <w:t>posters,</w:t>
+      </w:r>
+      <w:r>
+        <w:rPr>
+          <w:rFonts w:ascii="Aptos" w:hAnsi="Aptos" w:eastAsia="Aptos" w:cs="Aptos"/>
+          <w:b w:val="0"/>
+          <w:bCs w:val="0"/>
+          <w:i w:val="0"/>
+          <w:iCs w:val="0"/>
+          <w:caps w:val="0"/>
+          <w:smallCaps w:val="0"/>
+          <w:noProof w:val="0"/>
+          <w:color w:val="000000" w:themeColor="text1" w:themeTint="FF" w:themeShade="FF"/>
+          <w:sz w:val="24"/>
+          <w:szCs w:val="24"/>
+          <w:lang w:val="en-US"/>
+        </w:rPr>
+        <w:t xml:space="preserve"> especially my CARP project posters as </w:t>
+      </w:r>
+      <w:r>
+        <w:rPr>
+          <w:rFonts w:ascii="Aptos" w:hAnsi="Aptos" w:eastAsia="Aptos" w:cs="Aptos"/>
+          <w:b w:val="0"/>
+          <w:bCs w:val="0"/>
+          <w:i w:val="0"/>
+          <w:iCs w:val="0"/>
+          <w:caps w:val="0"/>
+          <w:smallCaps w:val="0"/>
+          <w:noProof w:val="0"/>
+          <w:color w:val="000000" w:themeColor="text1" w:themeTint="FF" w:themeShade="FF"/>
+          <w:sz w:val="24"/>
+          <w:szCs w:val="24"/>
+          <w:lang w:val="en-US"/>
+        </w:rPr>
+        <w:t>I</w:t>
+      </w:r>
+      <w:r>
+        <w:rPr>
+          <w:rFonts w:ascii="Aptos" w:hAnsi="Aptos" w:eastAsia="Aptos" w:cs="Aptos"/>
+          <w:b w:val="0"/>
+          <w:bCs w:val="0"/>
+          <w:i w:val="0"/>
+          <w:iCs w:val="0"/>
+          <w:caps w:val="0"/>
+          <w:smallCaps w:val="0"/>
+          <w:noProof w:val="0"/>
+          <w:color w:val="000000" w:themeColor="text1" w:themeTint="FF" w:themeShade="FF"/>
+          <w:sz w:val="24"/>
+          <w:szCs w:val="24"/>
+          <w:lang w:val="en-US"/>
+        </w:rPr>
+        <w:t xml:space="preserve"> think they</w:t>
+      </w:r>
+      <w:r>
+        <w:rPr>
+          <w:rFonts w:ascii="Aptos" w:hAnsi="Aptos" w:eastAsia="Aptos" w:cs="Aptos"/>
+          <w:b w:val="0"/>
+          <w:bCs w:val="0"/>
+          <w:i w:val="0"/>
+          <w:iCs w:val="0"/>
+          <w:caps w:val="0"/>
+          <w:smallCaps w:val="0"/>
+          <w:noProof w:val="0"/>
+          <w:color w:val="000000" w:themeColor="text1" w:themeTint="FF" w:themeShade="FF"/>
+          <w:sz w:val="24"/>
+          <w:szCs w:val="24"/>
+          <w:lang w:val="en-US"/>
+        </w:rPr>
+        <w:t xml:space="preserve"> </w:t>
+      </w:r>
+      <w:r>
+        <w:rPr>
+          <w:rFonts w:ascii="Aptos" w:hAnsi="Aptos" w:eastAsia="Aptos" w:cs="Aptos"/>
+          <w:b w:val="0"/>
+          <w:bCs w:val="0"/>
+          <w:i w:val="0"/>
+          <w:iCs w:val="0"/>
+          <w:caps w:val="0"/>
+          <w:smallCaps w:val="0"/>
+          <w:noProof w:val="0"/>
+          <w:color w:val="000000" w:themeColor="text1" w:themeTint="FF" w:themeShade="FF"/>
+          <w:sz w:val="24"/>
+          <w:szCs w:val="24"/>
+          <w:lang w:val="en-US"/>
+        </w:rPr>
+        <w:t>represent</w:t>
+      </w:r>
+      <w:r>
+        <w:rPr>
+          <w:rFonts w:ascii="Aptos" w:hAnsi="Aptos" w:eastAsia="Aptos" w:cs="Aptos"/>
+          <w:b w:val="0"/>
+          <w:bCs w:val="0"/>
+          <w:i w:val="0"/>
+          <w:iCs w:val="0"/>
+          <w:caps w:val="0"/>
+          <w:smallCaps w:val="0"/>
+          <w:noProof w:val="0"/>
+          <w:color w:val="000000" w:themeColor="text1" w:themeTint="FF" w:themeShade="FF"/>
+          <w:sz w:val="24"/>
+          <w:szCs w:val="24"/>
+          <w:lang w:val="en-US"/>
+        </w:rPr>
+        <w:t xml:space="preserve"> </w:t>
+      </w:r>
+      <w:r>
+        <w:rPr>
+          <w:rFonts w:ascii="Aptos" w:hAnsi="Aptos" w:eastAsia="Aptos" w:cs="Aptos"/>
+          <w:b w:val="0"/>
+          <w:bCs w:val="0"/>
+          <w:i w:val="0"/>
+          <w:iCs w:val="0"/>
+          <w:caps w:val="0"/>
+          <w:smallCaps w:val="0"/>
+          <w:noProof w:val="0"/>
+          <w:color w:val="000000" w:themeColor="text1" w:themeTint="FF" w:themeShade="FF"/>
+          <w:sz w:val="24"/>
+          <w:szCs w:val="24"/>
+          <w:lang w:val="en-US"/>
+        </w:rPr>
+        <w:t>the different principles well. My typography poster also came out very well</w:t>
+      </w:r>
+      <w:r>
+        <w:rPr>
+          <w:rFonts w:ascii="Aptos" w:hAnsi="Aptos" w:eastAsia="Aptos" w:cs="Aptos"/>
+          <w:b w:val="0"/>
+          <w:bCs w:val="0"/>
+          <w:i w:val="0"/>
+          <w:iCs w:val="0"/>
+          <w:caps w:val="0"/>
+          <w:smallCaps w:val="0"/>
+          <w:noProof w:val="0"/>
+          <w:color w:val="000000" w:themeColor="text1" w:themeTint="FF" w:themeShade="FF"/>
+          <w:sz w:val="24"/>
+          <w:szCs w:val="24"/>
+          <w:lang w:val="en-US"/>
+        </w:rPr>
+        <w:t>. I think</w:t>
+      </w:r>
+      <w:r>
+        <w:rPr>
+          <w:rFonts w:ascii="Aptos" w:hAnsi="Aptos" w:eastAsia="Aptos" w:cs="Aptos"/>
+          <w:b w:val="0"/>
+          <w:bCs w:val="0"/>
+          <w:i w:val="0"/>
+          <w:iCs w:val="0"/>
+          <w:caps w:val="0"/>
+          <w:smallCaps w:val="0"/>
+          <w:noProof w:val="0"/>
+          <w:color w:val="000000" w:themeColor="text1" w:themeTint="FF" w:themeShade="FF"/>
+          <w:sz w:val="24"/>
+          <w:szCs w:val="24"/>
+          <w:lang w:val="en-US"/>
+        </w:rPr>
+        <w:t xml:space="preserve"> you can tell the difference between which ones </w:t>
+      </w:r>
+      <w:r>
+        <w:rPr>
+          <w:rFonts w:ascii="Aptos" w:hAnsi="Aptos" w:eastAsia="Aptos" w:cs="Aptos"/>
+          <w:b w:val="0"/>
+          <w:bCs w:val="0"/>
+          <w:i w:val="0"/>
+          <w:iCs w:val="0"/>
+          <w:caps w:val="0"/>
+          <w:smallCaps w:val="0"/>
+          <w:noProof w:val="0"/>
+          <w:color w:val="000000" w:themeColor="text1" w:themeTint="FF" w:themeShade="FF"/>
+          <w:sz w:val="24"/>
+          <w:szCs w:val="24"/>
+          <w:lang w:val="en-US"/>
+        </w:rPr>
+        <w:t>I</w:t>
+      </w:r>
+      <w:r>
+        <w:rPr>
+          <w:rFonts w:ascii="Aptos" w:hAnsi="Aptos" w:eastAsia="Aptos" w:cs="Aptos"/>
+          <w:b w:val="0"/>
+          <w:bCs w:val="0"/>
+          <w:i w:val="0"/>
+          <w:iCs w:val="0"/>
+          <w:caps w:val="0"/>
+          <w:smallCaps w:val="0"/>
+          <w:noProof w:val="0"/>
+          <w:color w:val="000000" w:themeColor="text1" w:themeTint="FF" w:themeShade="FF"/>
+          <w:sz w:val="24"/>
+          <w:szCs w:val="24"/>
+          <w:lang w:val="en-US"/>
+        </w:rPr>
+        <w:t xml:space="preserve"> had a bet</w:t>
+      </w:r>
+      <w:r>
+        <w:rPr>
+          <w:rFonts w:ascii="Aptos" w:hAnsi="Aptos" w:eastAsia="Aptos" w:cs="Aptos"/>
+          <w:b w:val="0"/>
+          <w:bCs w:val="0"/>
+          <w:i w:val="0"/>
+          <w:iCs w:val="0"/>
+          <w:caps w:val="0"/>
+          <w:smallCaps w:val="0"/>
+          <w:noProof w:val="0"/>
+          <w:color w:val="000000" w:themeColor="text1" w:themeTint="FF" w:themeShade="FF"/>
+          <w:sz w:val="24"/>
+          <w:szCs w:val="24"/>
+          <w:lang w:val="en-US"/>
+        </w:rPr>
+        <w:t xml:space="preserve">ter understanding </w:t>
+      </w:r>
+      <w:r>
+        <w:rPr>
+          <w:rFonts w:ascii="Aptos" w:hAnsi="Aptos" w:eastAsia="Aptos" w:cs="Aptos"/>
+          <w:b w:val="0"/>
+          <w:bCs w:val="0"/>
+          <w:i w:val="0"/>
+          <w:iCs w:val="0"/>
+          <w:caps w:val="0"/>
+          <w:smallCaps w:val="0"/>
+          <w:noProof w:val="0"/>
+          <w:color w:val="000000" w:themeColor="text1" w:themeTint="FF" w:themeShade="FF"/>
+          <w:sz w:val="24"/>
+          <w:szCs w:val="24"/>
+          <w:lang w:val="en-US"/>
+        </w:rPr>
+        <w:t>of</w:t>
+      </w:r>
+      <w:r>
+        <w:rPr>
+          <w:rFonts w:ascii="Aptos" w:hAnsi="Aptos" w:eastAsia="Aptos" w:cs="Aptos"/>
+          <w:b w:val="0"/>
+          <w:bCs w:val="0"/>
+          <w:i w:val="0"/>
+          <w:iCs w:val="0"/>
+          <w:caps w:val="0"/>
+          <w:smallCaps w:val="0"/>
+          <w:noProof w:val="0"/>
+          <w:color w:val="000000" w:themeColor="text1" w:themeTint="FF" w:themeShade="FF"/>
+          <w:sz w:val="24"/>
+          <w:szCs w:val="24"/>
+          <w:lang w:val="en-US"/>
+        </w:rPr>
+        <w:t xml:space="preserve"> compared to others but either way </w:t>
+      </w:r>
+      <w:r>
+        <w:rPr>
+          <w:rFonts w:ascii="Aptos" w:hAnsi="Aptos" w:eastAsia="Aptos" w:cs="Aptos"/>
+          <w:b w:val="0"/>
+          <w:bCs w:val="0"/>
+          <w:i w:val="0"/>
+          <w:iCs w:val="0"/>
+          <w:caps w:val="0"/>
+          <w:smallCaps w:val="0"/>
+          <w:noProof w:val="0"/>
+          <w:color w:val="000000" w:themeColor="text1" w:themeTint="FF" w:themeShade="FF"/>
+          <w:sz w:val="24"/>
+          <w:szCs w:val="24"/>
+          <w:lang w:val="en-US"/>
+        </w:rPr>
+        <w:t>they</w:t>
+      </w:r>
+      <w:r>
+        <w:rPr>
+          <w:rFonts w:ascii="Aptos" w:hAnsi="Aptos" w:eastAsia="Aptos" w:cs="Aptos"/>
+          <w:b w:val="0"/>
+          <w:bCs w:val="0"/>
+          <w:i w:val="0"/>
+          <w:iCs w:val="0"/>
+          <w:caps w:val="0"/>
+          <w:smallCaps w:val="0"/>
+          <w:noProof w:val="0"/>
+          <w:color w:val="000000" w:themeColor="text1" w:themeTint="FF" w:themeShade="FF"/>
+          <w:sz w:val="24"/>
+          <w:szCs w:val="24"/>
+          <w:lang w:val="en-US"/>
+        </w:rPr>
+        <w:t xml:space="preserve"> still </w:t>
+      </w:r>
+      <w:r>
+        <w:rPr>
+          <w:rFonts w:ascii="Aptos" w:hAnsi="Aptos" w:eastAsia="Aptos" w:cs="Aptos"/>
+          <w:b w:val="0"/>
+          <w:bCs w:val="0"/>
+          <w:i w:val="0"/>
+          <w:iCs w:val="0"/>
+          <w:caps w:val="0"/>
+          <w:smallCaps w:val="0"/>
+          <w:noProof w:val="0"/>
+          <w:color w:val="000000" w:themeColor="text1" w:themeTint="FF" w:themeShade="FF"/>
+          <w:sz w:val="24"/>
+          <w:szCs w:val="24"/>
+          <w:lang w:val="en-US"/>
+        </w:rPr>
+        <w:t>represent</w:t>
+      </w:r>
+      <w:r>
+        <w:rPr>
+          <w:rFonts w:ascii="Aptos" w:hAnsi="Aptos" w:eastAsia="Aptos" w:cs="Aptos"/>
+          <w:b w:val="0"/>
+          <w:bCs w:val="0"/>
+          <w:i w:val="0"/>
+          <w:iCs w:val="0"/>
+          <w:caps w:val="0"/>
+          <w:smallCaps w:val="0"/>
+          <w:noProof w:val="0"/>
+          <w:color w:val="000000" w:themeColor="text1" w:themeTint="FF" w:themeShade="FF"/>
+          <w:sz w:val="24"/>
+          <w:szCs w:val="24"/>
+          <w:lang w:val="en-US"/>
+        </w:rPr>
+        <w:t xml:space="preserve"> the </w:t>
+      </w:r>
+      <w:r>
+        <w:rPr>
+          <w:rFonts w:ascii="Aptos" w:hAnsi="Aptos" w:eastAsia="Aptos" w:cs="Aptos"/>
+          <w:b w:val="0"/>
+          <w:bCs w:val="0"/>
+          <w:i w:val="0"/>
+          <w:iCs w:val="0"/>
+          <w:caps w:val="0"/>
+          <w:smallCaps w:val="0"/>
+          <w:noProof w:val="0"/>
+          <w:color w:val="000000" w:themeColor="text1" w:themeTint="FF" w:themeShade="FF"/>
+          <w:sz w:val="24"/>
+          <w:szCs w:val="24"/>
+          <w:lang w:val="en-US"/>
+        </w:rPr>
+        <w:t>different types</w:t>
+      </w:r>
+      <w:r>
+        <w:rPr>
+          <w:rFonts w:ascii="Aptos" w:hAnsi="Aptos" w:eastAsia="Aptos" w:cs="Aptos"/>
+          <w:b w:val="0"/>
+          <w:bCs w:val="0"/>
+          <w:i w:val="0"/>
+          <w:iCs w:val="0"/>
+          <w:caps w:val="0"/>
+          <w:smallCaps w:val="0"/>
+          <w:noProof w:val="0"/>
+          <w:color w:val="000000" w:themeColor="text1" w:themeTint="FF" w:themeShade="FF"/>
+          <w:sz w:val="24"/>
+          <w:szCs w:val="24"/>
+          <w:lang w:val="en-US"/>
+        </w:rPr>
+        <w:t xml:space="preserve"> of </w:t>
+      </w:r>
+      <w:r>
+        <w:rPr>
+          <w:rFonts w:ascii="Aptos" w:hAnsi="Aptos" w:eastAsia="Aptos" w:cs="Aptos"/>
+          <w:b w:val="0"/>
+          <w:bCs w:val="0"/>
+          <w:i w:val="0"/>
+          <w:iCs w:val="0"/>
+          <w:caps w:val="0"/>
+          <w:smallCaps w:val="0"/>
+          <w:noProof w:val="0"/>
+          <w:color w:val="000000" w:themeColor="text1" w:themeTint="FF" w:themeShade="FF"/>
+          <w:sz w:val="24"/>
+          <w:szCs w:val="24"/>
+          <w:lang w:val="en-US"/>
+        </w:rPr>
+        <w:t>typography</w:t>
+      </w:r>
+      <w:r>
+        <w:rPr>
+          <w:rFonts w:ascii="Aptos" w:hAnsi="Aptos" w:eastAsia="Aptos" w:cs="Aptos"/>
+          <w:b w:val="0"/>
+          <w:bCs w:val="0"/>
+          <w:i w:val="0"/>
+          <w:iCs w:val="0"/>
+          <w:caps w:val="0"/>
+          <w:smallCaps w:val="0"/>
+          <w:noProof w:val="0"/>
+          <w:color w:val="000000" w:themeColor="text1" w:themeTint="FF" w:themeShade="FF"/>
+          <w:sz w:val="24"/>
+          <w:szCs w:val="24"/>
+          <w:lang w:val="en-US"/>
+        </w:rPr>
+        <w:t xml:space="preserve"> systems well. What </w:t>
+      </w:r>
+      <w:r>
+        <w:rPr>
+          <w:rFonts w:ascii="Aptos" w:hAnsi="Aptos" w:eastAsia="Aptos" w:cs="Aptos"/>
+          <w:b w:val="0"/>
+          <w:bCs w:val="0"/>
+          <w:i w:val="0"/>
+          <w:iCs w:val="0"/>
+          <w:caps w:val="0"/>
+          <w:smallCaps w:val="0"/>
+          <w:noProof w:val="0"/>
+          <w:color w:val="000000" w:themeColor="text1" w:themeTint="FF" w:themeShade="FF"/>
+          <w:sz w:val="24"/>
+          <w:szCs w:val="24"/>
+          <w:lang w:val="en-US"/>
+        </w:rPr>
+        <w:t>I</w:t>
+      </w:r>
+      <w:r>
+        <w:rPr>
+          <w:rFonts w:ascii="Aptos" w:hAnsi="Aptos" w:eastAsia="Aptos" w:cs="Aptos"/>
+          <w:b w:val="0"/>
+          <w:bCs w:val="0"/>
+          <w:i w:val="0"/>
+          <w:iCs w:val="0"/>
+          <w:caps w:val="0"/>
+          <w:smallCaps w:val="0"/>
+          <w:noProof w:val="0"/>
+          <w:color w:val="000000" w:themeColor="text1" w:themeTint="FF" w:themeShade="FF"/>
+          <w:sz w:val="24"/>
+          <w:szCs w:val="24"/>
+          <w:lang w:val="en-US"/>
+        </w:rPr>
+        <w:t xml:space="preserve"> was most proud of was my </w:t>
+      </w:r>
+      <w:r>
+        <w:rPr>
+          <w:rFonts w:ascii="Aptos" w:hAnsi="Aptos" w:eastAsia="Aptos" w:cs="Aptos"/>
+          <w:b w:val="0"/>
+          <w:bCs w:val="0"/>
+          <w:i w:val="0"/>
+          <w:iCs w:val="0"/>
+          <w:caps w:val="0"/>
+          <w:smallCaps w:val="0"/>
+          <w:noProof w:val="0"/>
+          <w:color w:val="000000" w:themeColor="text1" w:themeTint="FF" w:themeShade="FF"/>
+          <w:sz w:val="24"/>
+          <w:szCs w:val="24"/>
+          <w:lang w:val="en-US"/>
+        </w:rPr>
+        <w:t>carousel and how it turned out.</w:t>
+      </w:r>
+      <w:r>
+        <w:rPr>
+          <w:rFonts w:ascii="Aptos" w:hAnsi="Aptos" w:eastAsia="Aptos" w:cs="Aptos"/>
+          <w:b w:val="0"/>
+          <w:bCs w:val="0"/>
+          <w:i w:val="0"/>
+          <w:iCs w:val="0"/>
+          <w:caps w:val="0"/>
+          <w:smallCaps w:val="0"/>
+          <w:noProof w:val="0"/>
+          <w:color w:val="000000" w:themeColor="text1" w:themeTint="FF" w:themeShade="FF"/>
+          <w:sz w:val="24"/>
+          <w:szCs w:val="24"/>
+          <w:lang w:val="en-US"/>
+        </w:rPr>
+        <w:t xml:space="preserve"> </w:t>
+      </w:r>
+      <w:r>
+        <w:rPr>
+          <w:rFonts w:ascii="Aptos" w:hAnsi="Aptos" w:eastAsia="Aptos" w:cs="Aptos"/>
+          <w:b w:val="0"/>
+          <w:bCs w:val="0"/>
+          <w:i w:val="0"/>
+          <w:iCs w:val="0"/>
+          <w:caps w:val="0"/>
+          <w:smallCaps w:val="0"/>
+          <w:noProof w:val="0"/>
+          <w:color w:val="000000" w:themeColor="text1" w:themeTint="FF" w:themeShade="FF"/>
+          <w:sz w:val="24"/>
+          <w:szCs w:val="24"/>
+          <w:lang w:val="en-US"/>
+        </w:rPr>
+        <w:t>Overall,</w:t>
+      </w:r>
+      <w:r>
+        <w:rPr>
+          <w:rFonts w:ascii="Aptos" w:hAnsi="Aptos" w:eastAsia="Aptos" w:cs="Aptos"/>
+          <w:b w:val="0"/>
+          <w:bCs w:val="0"/>
+          <w:i w:val="0"/>
+          <w:iCs w:val="0"/>
+          <w:caps w:val="0"/>
+          <w:smallCaps w:val="0"/>
+          <w:noProof w:val="0"/>
+          <w:color w:val="000000" w:themeColor="text1" w:themeTint="FF" w:themeShade="FF"/>
+          <w:sz w:val="24"/>
+          <w:szCs w:val="24"/>
+          <w:lang w:val="en-US"/>
+        </w:rPr>
+        <w:t xml:space="preserve"> </w:t>
+      </w:r>
+      <w:r>
+        <w:rPr>
+          <w:rFonts w:ascii="Aptos" w:hAnsi="Aptos" w:eastAsia="Aptos" w:cs="Aptos"/>
+          <w:b w:val="0"/>
+          <w:bCs w:val="0"/>
+          <w:i w:val="0"/>
+          <w:iCs w:val="0"/>
+          <w:caps w:val="0"/>
+          <w:smallCaps w:val="0"/>
+          <w:noProof w:val="0"/>
+          <w:color w:val="000000" w:themeColor="text1" w:themeTint="FF" w:themeShade="FF"/>
+          <w:sz w:val="24"/>
+          <w:szCs w:val="24"/>
+          <w:lang w:val="en-US"/>
+        </w:rPr>
+        <w:t>I</w:t>
+      </w:r>
+      <w:r>
+        <w:rPr>
+          <w:rFonts w:ascii="Aptos" w:hAnsi="Aptos" w:eastAsia="Aptos" w:cs="Aptos"/>
+          <w:b w:val="0"/>
+          <w:bCs w:val="0"/>
+          <w:i w:val="0"/>
+          <w:iCs w:val="0"/>
+          <w:caps w:val="0"/>
+          <w:smallCaps w:val="0"/>
+          <w:noProof w:val="0"/>
+          <w:color w:val="000000" w:themeColor="text1" w:themeTint="FF" w:themeShade="FF"/>
+          <w:sz w:val="24"/>
+          <w:szCs w:val="24"/>
+          <w:lang w:val="en-US"/>
+        </w:rPr>
+        <w:t xml:space="preserve"> think even though my website is very basic appearance wise the </w:t>
+      </w:r>
+      <w:r>
+        <w:rPr>
+          <w:rFonts w:ascii="Aptos" w:hAnsi="Aptos" w:eastAsia="Aptos" w:cs="Aptos"/>
+          <w:b w:val="0"/>
+          <w:bCs w:val="0"/>
+          <w:i w:val="0"/>
+          <w:iCs w:val="0"/>
+          <w:caps w:val="0"/>
+          <w:smallCaps w:val="0"/>
+          <w:noProof w:val="0"/>
+          <w:color w:val="000000" w:themeColor="text1" w:themeTint="FF" w:themeShade="FF"/>
+          <w:sz w:val="24"/>
+          <w:szCs w:val="24"/>
+          <w:lang w:val="en-US"/>
+        </w:rPr>
+        <w:t>overall</w:t>
+      </w:r>
+      <w:r>
+        <w:rPr>
+          <w:rFonts w:ascii="Aptos" w:hAnsi="Aptos" w:eastAsia="Aptos" w:cs="Aptos"/>
+          <w:b w:val="0"/>
+          <w:bCs w:val="0"/>
+          <w:i w:val="0"/>
+          <w:iCs w:val="0"/>
+          <w:caps w:val="0"/>
+          <w:smallCaps w:val="0"/>
+          <w:noProof w:val="0"/>
+          <w:color w:val="000000" w:themeColor="text1" w:themeTint="FF" w:themeShade="FF"/>
+          <w:sz w:val="24"/>
+          <w:szCs w:val="24"/>
+          <w:lang w:val="en-US"/>
+        </w:rPr>
+        <w:t xml:space="preserve"> layout and how it functions is very clear for most if all users to understand</w:t>
+      </w:r>
+      <w:r>
+        <w:rPr>
+          <w:rFonts w:ascii="Aptos" w:hAnsi="Aptos" w:eastAsia="Aptos" w:cs="Aptos"/>
+          <w:b w:val="0"/>
+          <w:bCs w:val="0"/>
+          <w:i w:val="0"/>
+          <w:iCs w:val="0"/>
+          <w:caps w:val="0"/>
+          <w:smallCaps w:val="0"/>
+          <w:noProof w:val="0"/>
+          <w:color w:val="000000" w:themeColor="text1" w:themeTint="FF" w:themeShade="FF"/>
+          <w:sz w:val="24"/>
+          <w:szCs w:val="24"/>
+          <w:lang w:val="en-US"/>
+        </w:rPr>
+        <w:t xml:space="preserve"> which </w:t>
+      </w:r>
+      <w:r>
+        <w:rPr>
+          <w:rFonts w:ascii="Aptos" w:hAnsi="Aptos" w:eastAsia="Aptos" w:cs="Aptos"/>
+          <w:b w:val="0"/>
+          <w:bCs w:val="0"/>
+          <w:i w:val="0"/>
+          <w:iCs w:val="0"/>
+          <w:caps w:val="0"/>
+          <w:smallCaps w:val="0"/>
+          <w:noProof w:val="0"/>
+          <w:color w:val="000000" w:themeColor="text1" w:themeTint="FF" w:themeShade="FF"/>
+          <w:sz w:val="24"/>
+          <w:szCs w:val="24"/>
+          <w:lang w:val="en-US"/>
+        </w:rPr>
+        <w:t>I</w:t>
+      </w:r>
+      <w:r>
+        <w:rPr>
+          <w:rFonts w:ascii="Aptos" w:hAnsi="Aptos" w:eastAsia="Aptos" w:cs="Aptos"/>
+          <w:b w:val="0"/>
+          <w:bCs w:val="0"/>
+          <w:i w:val="0"/>
+          <w:iCs w:val="0"/>
+          <w:caps w:val="0"/>
+          <w:smallCaps w:val="0"/>
+          <w:noProof w:val="0"/>
+          <w:color w:val="000000" w:themeColor="text1" w:themeTint="FF" w:themeShade="FF"/>
+          <w:sz w:val="24"/>
+          <w:szCs w:val="24"/>
+          <w:lang w:val="en-US"/>
+        </w:rPr>
+        <w:t xml:space="preserve"> find </w:t>
+      </w:r>
+      <w:r>
+        <w:rPr>
+          <w:rFonts w:ascii="Aptos" w:hAnsi="Aptos" w:eastAsia="Aptos" w:cs="Aptos"/>
+          <w:b w:val="0"/>
+          <w:bCs w:val="0"/>
+          <w:i w:val="0"/>
+          <w:iCs w:val="0"/>
+          <w:caps w:val="0"/>
+          <w:smallCaps w:val="0"/>
+          <w:noProof w:val="0"/>
+          <w:color w:val="000000" w:themeColor="text1" w:themeTint="FF" w:themeShade="FF"/>
+          <w:sz w:val="24"/>
+          <w:szCs w:val="24"/>
+          <w:lang w:val="en-US"/>
+        </w:rPr>
+        <w:t>inclusivity</w:t>
+      </w:r>
+      <w:r>
+        <w:rPr>
+          <w:rFonts w:ascii="Aptos" w:hAnsi="Aptos" w:eastAsia="Aptos" w:cs="Aptos"/>
+          <w:b w:val="0"/>
+          <w:bCs w:val="0"/>
+          <w:i w:val="0"/>
+          <w:iCs w:val="0"/>
+          <w:caps w:val="0"/>
+          <w:smallCaps w:val="0"/>
+          <w:noProof w:val="0"/>
+          <w:color w:val="000000" w:themeColor="text1" w:themeTint="FF" w:themeShade="FF"/>
+          <w:sz w:val="24"/>
+          <w:szCs w:val="24"/>
+          <w:lang w:val="en-US"/>
+        </w:rPr>
+        <w:t xml:space="preserve"> is the most important thing about a website as </w:t>
+      </w:r>
+      <w:r>
+        <w:rPr>
+          <w:rFonts w:ascii="Aptos" w:hAnsi="Aptos" w:eastAsia="Aptos" w:cs="Aptos"/>
+          <w:b w:val="0"/>
+          <w:bCs w:val="0"/>
+          <w:i w:val="0"/>
+          <w:iCs w:val="0"/>
+          <w:caps w:val="0"/>
+          <w:smallCaps w:val="0"/>
+          <w:noProof w:val="0"/>
+          <w:color w:val="000000" w:themeColor="text1" w:themeTint="FF" w:themeShade="FF"/>
+          <w:sz w:val="24"/>
+          <w:szCs w:val="24"/>
+          <w:lang w:val="en-US"/>
+        </w:rPr>
+        <w:t>I</w:t>
+      </w:r>
+      <w:r>
+        <w:rPr>
+          <w:rFonts w:ascii="Aptos" w:hAnsi="Aptos" w:eastAsia="Aptos" w:cs="Aptos"/>
+          <w:b w:val="0"/>
+          <w:bCs w:val="0"/>
+          <w:i w:val="0"/>
+          <w:iCs w:val="0"/>
+          <w:caps w:val="0"/>
+          <w:smallCaps w:val="0"/>
+          <w:noProof w:val="0"/>
+          <w:color w:val="000000" w:themeColor="text1" w:themeTint="FF" w:themeShade="FF"/>
+          <w:sz w:val="24"/>
+          <w:szCs w:val="24"/>
+          <w:lang w:val="en-US"/>
+        </w:rPr>
+        <w:t xml:space="preserve"> want all users to have a good, easy experience.</w:t>
+      </w:r>
+    </w:p>
+    <w:p>
+      <w:pPr>
+        <w:rPr>
+          <w:rFonts w:ascii="Aptos" w:hAnsi="Aptos" w:eastAsia="Aptos" w:cs="Aptos"/>
+          <w:b w:val="0"/>
+          <w:bCs w:val="0"/>
+          <w:i w:val="0"/>
+          <w:iCs w:val="0"/>
+          <w:caps w:val="0"/>
+          <w:smallCaps w:val="0"/>
+          <w:noProof w:val="0"/>
+          <w:color w:val="000000" w:themeColor="text1" w:themeTint="FF" w:themeShade="FF"/>
+          <w:sz w:val="24"/>
+          <w:szCs w:val="24"/>
+          <w:lang w:val="en-US"/>
+        </w:rPr>
+      </w:pPr>
+      <w:r>
+        <w:rPr>
+          <w:rFonts w:ascii="Aptos" w:hAnsi="Aptos" w:eastAsia="Aptos" w:cs="Aptos"/>
+          <w:b w:val="0"/>
+          <w:bCs w:val="0"/>
+          <w:i w:val="0"/>
+          <w:iCs w:val="0"/>
+          <w:caps w:val="0"/>
+          <w:smallCaps w:val="0"/>
+          <w:noProof w:val="0"/>
+          <w:color w:val="000000" w:themeColor="text1" w:themeTint="FF" w:themeShade="FF"/>
+          <w:sz w:val="24"/>
+          <w:szCs w:val="24"/>
+          <w:lang w:val="en-US"/>
+        </w:rPr>
+        <w:t xml:space="preserve">Although my website </w:t>
+      </w:r>
+      <w:r>
+        <w:rPr>
+          <w:rFonts w:ascii="Aptos" w:hAnsi="Aptos" w:eastAsia="Aptos" w:cs="Aptos"/>
+          <w:b w:val="0"/>
+          <w:bCs w:val="0"/>
+          <w:i w:val="0"/>
+          <w:iCs w:val="0"/>
+          <w:caps w:val="0"/>
+          <w:smallCaps w:val="0"/>
+          <w:noProof w:val="0"/>
+          <w:color w:val="000000" w:themeColor="text1" w:themeTint="FF" w:themeShade="FF"/>
+          <w:sz w:val="24"/>
+          <w:szCs w:val="24"/>
+          <w:lang w:val="en-US"/>
+        </w:rPr>
+        <w:t>didn't</w:t>
+      </w:r>
+      <w:r>
+        <w:rPr>
+          <w:rFonts w:ascii="Aptos" w:hAnsi="Aptos" w:eastAsia="Aptos" w:cs="Aptos"/>
+          <w:b w:val="0"/>
+          <w:bCs w:val="0"/>
+          <w:i w:val="0"/>
+          <w:iCs w:val="0"/>
+          <w:caps w:val="0"/>
+          <w:smallCaps w:val="0"/>
+          <w:noProof w:val="0"/>
+          <w:color w:val="000000" w:themeColor="text1" w:themeTint="FF" w:themeShade="FF"/>
+          <w:sz w:val="24"/>
+          <w:szCs w:val="24"/>
+          <w:lang w:val="en-US"/>
+        </w:rPr>
+        <w:t xml:space="preserve"> meet the appearance standards that </w:t>
+      </w:r>
+      <w:r>
+        <w:rPr>
+          <w:rFonts w:ascii="Aptos" w:hAnsi="Aptos" w:eastAsia="Aptos" w:cs="Aptos"/>
+          <w:b w:val="0"/>
+          <w:bCs w:val="0"/>
+          <w:i w:val="0"/>
+          <w:iCs w:val="0"/>
+          <w:caps w:val="0"/>
+          <w:smallCaps w:val="0"/>
+          <w:noProof w:val="0"/>
+          <w:color w:val="000000" w:themeColor="text1" w:themeTint="FF" w:themeShade="FF"/>
+          <w:sz w:val="24"/>
+          <w:szCs w:val="24"/>
+          <w:lang w:val="en-US"/>
+        </w:rPr>
+        <w:t>I</w:t>
+      </w:r>
+      <w:r>
+        <w:rPr>
+          <w:rFonts w:ascii="Aptos" w:hAnsi="Aptos" w:eastAsia="Aptos" w:cs="Aptos"/>
+          <w:b w:val="0"/>
+          <w:bCs w:val="0"/>
+          <w:i w:val="0"/>
+          <w:iCs w:val="0"/>
+          <w:caps w:val="0"/>
+          <w:smallCaps w:val="0"/>
+          <w:noProof w:val="0"/>
+          <w:color w:val="000000" w:themeColor="text1" w:themeTint="FF" w:themeShade="FF"/>
+          <w:sz w:val="24"/>
+          <w:szCs w:val="24"/>
+          <w:lang w:val="en-US"/>
+        </w:rPr>
+        <w:t xml:space="preserve"> wanted </w:t>
+      </w:r>
+      <w:r>
+        <w:rPr>
+          <w:rFonts w:ascii="Aptos" w:hAnsi="Aptos" w:eastAsia="Aptos" w:cs="Aptos"/>
+          <w:b w:val="0"/>
+          <w:bCs w:val="0"/>
+          <w:i w:val="0"/>
+          <w:iCs w:val="0"/>
+          <w:caps w:val="0"/>
+          <w:smallCaps w:val="0"/>
+          <w:noProof w:val="0"/>
+          <w:color w:val="000000" w:themeColor="text1" w:themeTint="FF" w:themeShade="FF"/>
+          <w:sz w:val="24"/>
+          <w:szCs w:val="24"/>
+          <w:lang w:val="en-US"/>
+        </w:rPr>
+        <w:t>I</w:t>
+      </w:r>
+      <w:r>
+        <w:rPr>
+          <w:rFonts w:ascii="Aptos" w:hAnsi="Aptos" w:eastAsia="Aptos" w:cs="Aptos"/>
+          <w:b w:val="0"/>
+          <w:bCs w:val="0"/>
+          <w:i w:val="0"/>
+          <w:iCs w:val="0"/>
+          <w:caps w:val="0"/>
+          <w:smallCaps w:val="0"/>
+          <w:noProof w:val="0"/>
+          <w:color w:val="000000" w:themeColor="text1" w:themeTint="FF" w:themeShade="FF"/>
+          <w:sz w:val="24"/>
+          <w:szCs w:val="24"/>
+          <w:lang w:val="en-US"/>
+        </w:rPr>
+        <w:t xml:space="preserve"> think with the </w:t>
+      </w:r>
+      <w:r>
+        <w:rPr>
+          <w:rFonts w:ascii="Aptos" w:hAnsi="Aptos" w:eastAsia="Aptos" w:cs="Aptos"/>
+          <w:b w:val="0"/>
+          <w:bCs w:val="0"/>
+          <w:i w:val="0"/>
+          <w:iCs w:val="0"/>
+          <w:caps w:val="0"/>
+          <w:smallCaps w:val="0"/>
+          <w:noProof w:val="0"/>
+          <w:color w:val="000000" w:themeColor="text1" w:themeTint="FF" w:themeShade="FF"/>
+          <w:sz w:val="24"/>
+          <w:szCs w:val="24"/>
+          <w:lang w:val="en-US"/>
+        </w:rPr>
+        <w:t>amount</w:t>
+      </w:r>
+      <w:r>
+        <w:rPr>
+          <w:rFonts w:ascii="Aptos" w:hAnsi="Aptos" w:eastAsia="Aptos" w:cs="Aptos"/>
+          <w:b w:val="0"/>
+          <w:bCs w:val="0"/>
+          <w:i w:val="0"/>
+          <w:iCs w:val="0"/>
+          <w:caps w:val="0"/>
+          <w:smallCaps w:val="0"/>
+          <w:noProof w:val="0"/>
+          <w:color w:val="000000" w:themeColor="text1" w:themeTint="FF" w:themeShade="FF"/>
+          <w:sz w:val="24"/>
+          <w:szCs w:val="24"/>
+          <w:lang w:val="en-US"/>
+        </w:rPr>
+        <w:t xml:space="preserve"> of coding </w:t>
+      </w:r>
+      <w:r>
+        <w:rPr>
+          <w:rFonts w:ascii="Aptos" w:hAnsi="Aptos" w:eastAsia="Aptos" w:cs="Aptos"/>
+          <w:b w:val="0"/>
+          <w:bCs w:val="0"/>
+          <w:i w:val="0"/>
+          <w:iCs w:val="0"/>
+          <w:caps w:val="0"/>
+          <w:smallCaps w:val="0"/>
+          <w:noProof w:val="0"/>
+          <w:color w:val="000000" w:themeColor="text1" w:themeTint="FF" w:themeShade="FF"/>
+          <w:sz w:val="24"/>
+          <w:szCs w:val="24"/>
+          <w:lang w:val="en-US"/>
+        </w:rPr>
+        <w:t>knowledge</w:t>
+      </w:r>
+      <w:r>
+        <w:rPr>
+          <w:rFonts w:ascii="Aptos" w:hAnsi="Aptos" w:eastAsia="Aptos" w:cs="Aptos"/>
+          <w:b w:val="0"/>
+          <w:bCs w:val="0"/>
+          <w:i w:val="0"/>
+          <w:iCs w:val="0"/>
+          <w:caps w:val="0"/>
+          <w:smallCaps w:val="0"/>
+          <w:noProof w:val="0"/>
+          <w:color w:val="000000" w:themeColor="text1" w:themeTint="FF" w:themeShade="FF"/>
+          <w:sz w:val="24"/>
+          <w:szCs w:val="24"/>
+          <w:lang w:val="en-US"/>
+        </w:rPr>
+        <w:t xml:space="preserve"> </w:t>
+      </w:r>
+      <w:r>
+        <w:rPr>
+          <w:rFonts w:ascii="Aptos" w:hAnsi="Aptos" w:eastAsia="Aptos" w:cs="Aptos"/>
+          <w:b w:val="0"/>
+          <w:bCs w:val="0"/>
+          <w:i w:val="0"/>
+          <w:iCs w:val="0"/>
+          <w:caps w:val="0"/>
+          <w:smallCaps w:val="0"/>
+          <w:noProof w:val="0"/>
+          <w:color w:val="000000" w:themeColor="text1" w:themeTint="FF" w:themeShade="FF"/>
+          <w:sz w:val="24"/>
+          <w:szCs w:val="24"/>
+          <w:lang w:val="en-US"/>
+        </w:rPr>
+        <w:t>I</w:t>
+      </w:r>
+      <w:r>
+        <w:rPr>
+          <w:rFonts w:ascii="Aptos" w:hAnsi="Aptos" w:eastAsia="Aptos" w:cs="Aptos"/>
+          <w:b w:val="0"/>
+          <w:bCs w:val="0"/>
+          <w:i w:val="0"/>
+          <w:iCs w:val="0"/>
+          <w:caps w:val="0"/>
+          <w:smallCaps w:val="0"/>
+          <w:noProof w:val="0"/>
+          <w:color w:val="000000" w:themeColor="text1" w:themeTint="FF" w:themeShade="FF"/>
+          <w:sz w:val="24"/>
+          <w:szCs w:val="24"/>
+          <w:lang w:val="en-US"/>
+        </w:rPr>
+        <w:t xml:space="preserve"> </w:t>
+      </w:r>
+      <w:r>
+        <w:rPr>
+          <w:rFonts w:ascii="Aptos" w:hAnsi="Aptos" w:eastAsia="Aptos" w:cs="Aptos"/>
+          <w:b w:val="0"/>
+          <w:bCs w:val="0"/>
+          <w:i w:val="0"/>
+          <w:iCs w:val="0"/>
+          <w:caps w:val="0"/>
+          <w:smallCaps w:val="0"/>
+          <w:noProof w:val="0"/>
+          <w:color w:val="000000" w:themeColor="text1" w:themeTint="FF" w:themeShade="FF"/>
+          <w:sz w:val="24"/>
+          <w:szCs w:val="24"/>
+          <w:lang w:val="en-US"/>
+        </w:rPr>
+        <w:t>have,</w:t>
+      </w:r>
+      <w:r>
+        <w:rPr>
+          <w:rFonts w:ascii="Aptos" w:hAnsi="Aptos" w:eastAsia="Aptos" w:cs="Aptos"/>
+          <w:b w:val="0"/>
+          <w:bCs w:val="0"/>
+          <w:i w:val="0"/>
+          <w:iCs w:val="0"/>
+          <w:caps w:val="0"/>
+          <w:smallCaps w:val="0"/>
+          <w:noProof w:val="0"/>
+          <w:color w:val="000000" w:themeColor="text1" w:themeTint="FF" w:themeShade="FF"/>
+          <w:sz w:val="24"/>
+          <w:szCs w:val="24"/>
+          <w:lang w:val="en-US"/>
+        </w:rPr>
+        <w:t xml:space="preserve"> </w:t>
+      </w:r>
+      <w:r>
+        <w:rPr>
+          <w:rFonts w:ascii="Aptos" w:hAnsi="Aptos" w:eastAsia="Aptos" w:cs="Aptos"/>
+          <w:b w:val="0"/>
+          <w:bCs w:val="0"/>
+          <w:i w:val="0"/>
+          <w:iCs w:val="0"/>
+          <w:caps w:val="0"/>
+          <w:smallCaps w:val="0"/>
+          <w:noProof w:val="0"/>
+          <w:color w:val="000000" w:themeColor="text1" w:themeTint="FF" w:themeShade="FF"/>
+          <w:sz w:val="24"/>
+          <w:szCs w:val="24"/>
+          <w:lang w:val="en-US"/>
+        </w:rPr>
+        <w:t>I'm</w:t>
+      </w:r>
+      <w:r>
+        <w:rPr>
+          <w:rFonts w:ascii="Aptos" w:hAnsi="Aptos" w:eastAsia="Aptos" w:cs="Aptos"/>
+          <w:b w:val="0"/>
+          <w:bCs w:val="0"/>
+          <w:i w:val="0"/>
+          <w:iCs w:val="0"/>
+          <w:caps w:val="0"/>
+          <w:smallCaps w:val="0"/>
+          <w:noProof w:val="0"/>
+          <w:color w:val="000000" w:themeColor="text1" w:themeTint="FF" w:themeShade="FF"/>
+          <w:sz w:val="24"/>
+          <w:szCs w:val="24"/>
+          <w:lang w:val="en-US"/>
+        </w:rPr>
+        <w:t xml:space="preserve"> ha</w:t>
+      </w:r>
+      <w:r>
+        <w:rPr>
+          <w:rFonts w:ascii="Aptos" w:hAnsi="Aptos" w:eastAsia="Aptos" w:cs="Aptos"/>
+          <w:b w:val="0"/>
+          <w:bCs w:val="0"/>
+          <w:i w:val="0"/>
+          <w:iCs w:val="0"/>
+          <w:caps w:val="0"/>
+          <w:smallCaps w:val="0"/>
+          <w:noProof w:val="0"/>
+          <w:color w:val="000000" w:themeColor="text1" w:themeTint="FF" w:themeShade="FF"/>
+          <w:sz w:val="24"/>
+          <w:szCs w:val="24"/>
+          <w:lang w:val="en-US"/>
+        </w:rPr>
+        <w:t>ppy to at least have a clearly structured, working website.</w:t>
       </w:r>
     </w:p>
     <w:p/>

</xml_diff>